<commit_message>
Add MAC Products AI Software Engineer Intern experience and update resume
- Added MAC Products AI Software Engineer Intern position as first entry in experience section
- Updated resume.docx with latest version containing MAC Products experience
- Maintained existing design formatting and tech stack display
- Verified functionality through local testing

Co-Authored-By: Anthony Jimenez <tj.jimenez03@gmail.com>
</commit_message>
<xml_diff>
--- a/public/resume.docx
+++ b/public/resume.docx
@@ -71,6 +71,28 @@
           <w:t>Anthony Jimenez | LinkedIn</w:t>
         </w:r>
       </w:hyperlink>
+      <w:r>
+        <w:t xml:space="preserve">  </w:t>
+      </w:r>
+      <w:hyperlink r:id="rId8" w:history="1">
+        <w:r>
+          <w:rPr>
+            <w:rStyle w:val="Hyperlink"/>
+          </w:rPr>
+          <w:t>Anthonyooo0</w:t>
+        </w:r>
+      </w:hyperlink>
+      <w:r>
+        <w:t xml:space="preserve"> </w:t>
+      </w:r>
+      <w:hyperlink r:id="rId9" w:history="1">
+        <w:r>
+          <w:rPr>
+            <w:rStyle w:val="Hyperlink"/>
+          </w:rPr>
+          <w:t>Anthony Jimenez - Portfolio</w:t>
+        </w:r>
+      </w:hyperlink>
     </w:p>
     <w:p>
       <w:r>
@@ -97,14 +119,6 @@
     </w:p>
     <w:p>
       <w:pPr>
-        <w:rPr>
-          <w:b/>
-          <w:bCs/>
-          <w:sz w:val="20"/>
-          <w:szCs w:val="20"/>
-        </w:rPr>
-      </w:pPr>
-      <w:r>
         <w:rPr>
           <w:b/>
           <w:bCs/>
@@ -112,20 +126,8 @@
           <w:szCs w:val="22"/>
           <w:u w:val="single"/>
         </w:rPr>
-        <w:t>PROFILE</w:t>
-      </w:r>
-      <w:r>
-        <w:rPr>
-          <w:b/>
-          <w:bCs/>
-          <w:sz w:val="20"/>
-          <w:szCs w:val="20"/>
-        </w:rPr>
-        <w:t xml:space="preserve"> </w:t>
-      </w:r>
-    </w:p>
-    <w:p>
-      <w:pPr>
+      </w:pPr>
+      <w:r>
         <w:rPr>
           <w:b/>
           <w:bCs/>
@@ -133,54 +135,8 @@
           <w:szCs w:val="22"/>
           <w:u w:val="single"/>
         </w:rPr>
-      </w:pPr>
-      <w:r>
-        <w:rPr>
-          <w:sz w:val="20"/>
-          <w:szCs w:val="20"/>
-        </w:rPr>
-        <w:t>Gene</w:t>
-      </w:r>
-      <w:r>
-        <w:rPr>
-          <w:sz w:val="20"/>
-          <w:szCs w:val="20"/>
-        </w:rPr>
-        <w:t>ral</w:t>
-      </w:r>
-      <w:r>
-        <w:rPr>
-          <w:sz w:val="20"/>
-          <w:szCs w:val="20"/>
-        </w:rPr>
-        <w:t xml:space="preserve"> engineering student at NJIT pursuing a 4+1 </w:t>
-      </w:r>
-      <w:proofErr w:type="gramStart"/>
-      <w:r>
-        <w:rPr>
-          <w:sz w:val="20"/>
-          <w:szCs w:val="20"/>
-        </w:rPr>
-        <w:t>Master’s in Computer Science</w:t>
-      </w:r>
-      <w:proofErr w:type="gramEnd"/>
-      <w:r>
-        <w:rPr>
-          <w:sz w:val="20"/>
-          <w:szCs w:val="20"/>
-        </w:rPr>
-        <w:t xml:space="preserve"> with a focus on manufacturing, aerospace, and automotive applications. Passionate about test engineering, quality systems, and modern manufacturing processes. Strong interest in blending mechanical design with automation to create efficient, reliable, and high-performance systems. Dedicated to continuous learning, hands-on problem solving, and contributing to innovative teams in aerospace, defense, and racing industries.</w:t>
-      </w:r>
-    </w:p>
-    <w:p>
-      <w:pPr>
-        <w:rPr>
-          <w:b/>
-          <w:bCs/>
-          <w:sz w:val="20"/>
-          <w:szCs w:val="20"/>
-        </w:rPr>
-      </w:pPr>
+        <w:t>EDUCATION</w:t>
+      </w:r>
     </w:p>
     <w:p>
       <w:pPr>
@@ -253,7 +209,7 @@
           <w:sz w:val="20"/>
           <w:szCs w:val="20"/>
         </w:rPr>
-        <w:t>Department of Mechanical and Industrial Engineering</w:t>
+        <w:t>Ying Wu College of Computing</w:t>
       </w:r>
       <w:r>
         <w:rPr>
@@ -321,7 +277,14 @@
           <w:sz w:val="20"/>
           <w:szCs w:val="20"/>
         </w:rPr>
-        <w:t>Mechanical Engineering/Computer Science</w:t>
+        <w:t>General</w:t>
+      </w:r>
+      <w:r>
+        <w:rPr>
+          <w:sz w:val="20"/>
+          <w:szCs w:val="20"/>
+        </w:rPr>
+        <w:t xml:space="preserve"> Engineering/Computer Science</w:t>
       </w:r>
       <w:r>
         <w:rPr>
@@ -360,7 +323,7 @@
           <w:sz w:val="20"/>
           <w:szCs w:val="20"/>
         </w:rPr>
-        <w:t>8</w:t>
+        <w:t>7</w:t>
       </w:r>
     </w:p>
     <w:p>
@@ -409,6 +372,14 @@
     <w:p>
       <w:pPr>
         <w:rPr>
+          <w:sz w:val="20"/>
+          <w:szCs w:val="20"/>
+        </w:rPr>
+      </w:pPr>
+    </w:p>
+    <w:p>
+      <w:pPr>
+        <w:rPr>
           <w:b/>
           <w:bCs/>
           <w:sz w:val="22"/>
@@ -416,17 +387,6 @@
           <w:u w:val="single"/>
         </w:rPr>
       </w:pPr>
-    </w:p>
-    <w:p>
-      <w:pPr>
-        <w:rPr>
-          <w:b/>
-          <w:bCs/>
-          <w:color w:val="FF0000"/>
-          <w:sz w:val="20"/>
-          <w:szCs w:val="20"/>
-        </w:rPr>
-      </w:pPr>
       <w:r>
         <w:rPr>
           <w:b/>
@@ -435,8 +395,16 @@
           <w:szCs w:val="22"/>
           <w:u w:val="single"/>
         </w:rPr>
-        <w:t>WORK EXPERIENCE</w:t>
-      </w:r>
+        <w:t>KEY SKILLS</w:t>
+      </w:r>
+    </w:p>
+    <w:p>
+      <w:pPr>
+        <w:rPr>
+          <w:sz w:val="20"/>
+          <w:szCs w:val="20"/>
+        </w:rPr>
+      </w:pPr>
       <w:r>
         <w:rPr>
           <w:b/>
@@ -444,7 +412,14 @@
           <w:sz w:val="20"/>
           <w:szCs w:val="20"/>
         </w:rPr>
-        <w:t xml:space="preserve">  </w:t>
+        <w:t>Programming Languages</w:t>
+      </w:r>
+      <w:r>
+        <w:rPr>
+          <w:sz w:val="20"/>
+          <w:szCs w:val="20"/>
+        </w:rPr>
+        <w:t>: Python, Java, C/C++, Bash Script, HTML, JavaScript, CSS, SQL, MATLAB</w:t>
       </w:r>
     </w:p>
     <w:p>
@@ -461,8 +436,39 @@
           <w:sz w:val="20"/>
           <w:szCs w:val="20"/>
         </w:rPr>
-        <w:t>Shock Tech Inc</w:t>
-      </w:r>
+        <w:t>Frameworks &amp; Tools</w:t>
+      </w:r>
+      <w:r>
+        <w:rPr>
+          <w:sz w:val="20"/>
+          <w:szCs w:val="20"/>
+        </w:rPr>
+        <w:t xml:space="preserve">: Linux, Git, Google Calab, VS code, Vim, IntelliJ, Eclipse, Node.js, MySQL, MongoDB, </w:t>
+      </w:r>
+      <w:proofErr w:type="spellStart"/>
+      <w:r>
+        <w:rPr>
+          <w:sz w:val="20"/>
+          <w:szCs w:val="20"/>
+        </w:rPr>
+        <w:t>LaTex</w:t>
+      </w:r>
+      <w:proofErr w:type="spellEnd"/>
+      <w:r>
+        <w:rPr>
+          <w:sz w:val="20"/>
+          <w:szCs w:val="20"/>
+        </w:rPr>
+        <w:t xml:space="preserve">, </w:t>
+      </w:r>
+    </w:p>
+    <w:p>
+      <w:pPr>
+        <w:rPr>
+          <w:sz w:val="20"/>
+          <w:szCs w:val="20"/>
+        </w:rPr>
+      </w:pPr>
       <w:r>
         <w:rPr>
           <w:b/>
@@ -470,36 +476,69 @@
           <w:sz w:val="20"/>
           <w:szCs w:val="20"/>
         </w:rPr>
+        <w:t>Libraries</w:t>
+      </w:r>
+      <w:r>
+        <w:rPr>
+          <w:sz w:val="20"/>
+          <w:szCs w:val="20"/>
+        </w:rPr>
+        <w:t>:</w:t>
+      </w:r>
+      <w:r>
+        <w:rPr>
+          <w:sz w:val="20"/>
+          <w:szCs w:val="20"/>
+        </w:rPr>
+        <w:t xml:space="preserve"> </w:t>
+      </w:r>
+      <w:proofErr w:type="spellStart"/>
+      <w:r>
+        <w:rPr>
+          <w:sz w:val="20"/>
+          <w:szCs w:val="20"/>
+        </w:rPr>
+        <w:t>PyTesseract</w:t>
+      </w:r>
+      <w:proofErr w:type="spellEnd"/>
+      <w:r>
+        <w:rPr>
+          <w:sz w:val="20"/>
+          <w:szCs w:val="20"/>
+        </w:rPr>
         <w:t xml:space="preserve">, </w:t>
       </w:r>
-      <w:r>
-        <w:rPr>
-          <w:sz w:val="20"/>
-          <w:szCs w:val="20"/>
-        </w:rPr>
-        <w:t>Mahwah</w:t>
-      </w:r>
-      <w:r>
-        <w:rPr>
-          <w:sz w:val="20"/>
-          <w:szCs w:val="20"/>
-        </w:rPr>
-        <w:t xml:space="preserve">, </w:t>
-      </w:r>
-      <w:r>
-        <w:rPr>
-          <w:sz w:val="20"/>
-          <w:szCs w:val="20"/>
-        </w:rPr>
-        <w:t>NJ</w:t>
-      </w:r>
-      <w:r>
-        <w:rPr>
-          <w:sz w:val="20"/>
-          <w:szCs w:val="20"/>
-        </w:rPr>
-        <w:tab/>
-      </w:r>
+      <w:proofErr w:type="spellStart"/>
+      <w:r>
+        <w:rPr>
+          <w:sz w:val="20"/>
+          <w:szCs w:val="20"/>
+        </w:rPr>
+        <w:t>PyTorch</w:t>
+      </w:r>
+      <w:proofErr w:type="spellEnd"/>
+      <w:r>
+        <w:rPr>
+          <w:sz w:val="20"/>
+          <w:szCs w:val="20"/>
+        </w:rPr>
+        <w:t>, TensorFlow, Pandas, NumPy, Matplotlib, Seaborn, Dash,</w:t>
+      </w:r>
+      <w:r>
+        <w:rPr>
+          <w:sz w:val="20"/>
+          <w:szCs w:val="20"/>
+        </w:rPr>
+        <w:t xml:space="preserve"> Playwright, Selenium </w:t>
+      </w:r>
+    </w:p>
+    <w:p>
+      <w:pPr>
+        <w:rPr>
+          <w:sz w:val="20"/>
+          <w:szCs w:val="20"/>
+        </w:rPr>
+      </w:pPr>
       <w:r>
         <w:rPr>
           <w:b/>
@@ -507,98 +546,67 @@
           <w:sz w:val="20"/>
           <w:szCs w:val="20"/>
         </w:rPr>
-        <w:tab/>
-      </w:r>
-      <w:r>
+        <w:t>Languages</w:t>
+      </w:r>
+      <w:r>
+        <w:rPr>
+          <w:sz w:val="20"/>
+          <w:szCs w:val="20"/>
+        </w:rPr>
+        <w:t>: Fluent in Spanish and English</w:t>
+      </w:r>
+    </w:p>
+    <w:p>
+      <w:pPr>
+        <w:rPr>
+          <w:sz w:val="20"/>
+          <w:szCs w:val="20"/>
+        </w:rPr>
+      </w:pPr>
+    </w:p>
+    <w:p>
+      <w:pPr>
         <w:rPr>
           <w:b/>
           <w:bCs/>
-          <w:sz w:val="20"/>
-          <w:szCs w:val="20"/>
-        </w:rPr>
-        <w:tab/>
-      </w:r>
+          <w:sz w:val="22"/>
+          <w:szCs w:val="22"/>
+          <w:u w:val="single"/>
+        </w:rPr>
+      </w:pPr>
       <w:r>
         <w:rPr>
           <w:b/>
           <w:bCs/>
-          <w:color w:val="FF0000"/>
-          <w:sz w:val="20"/>
-          <w:szCs w:val="20"/>
-        </w:rPr>
-        <w:tab/>
-      </w:r>
+          <w:sz w:val="22"/>
+          <w:szCs w:val="22"/>
+          <w:u w:val="single"/>
+        </w:rPr>
+        <w:t>WORK EXPERIENCE</w:t>
+      </w:r>
+    </w:p>
+    <w:p>
+      <w:pPr>
+        <w:rPr>
+          <w:sz w:val="20"/>
+          <w:szCs w:val="20"/>
+        </w:rPr>
+      </w:pPr>
       <w:r>
         <w:rPr>
           <w:b/>
           <w:bCs/>
-          <w:color w:val="FF0000"/>
-          <w:sz w:val="20"/>
-          <w:szCs w:val="20"/>
-        </w:rPr>
-        <w:tab/>
-      </w:r>
-      <w:r>
-        <w:rPr>
-          <w:b/>
-          <w:bCs/>
-          <w:color w:val="FF0000"/>
-          <w:sz w:val="20"/>
-          <w:szCs w:val="20"/>
-        </w:rPr>
-        <w:tab/>
-      </w:r>
-      <w:r>
-        <w:rPr>
-          <w:b/>
-          <w:bCs/>
-          <w:color w:val="FF0000"/>
-          <w:sz w:val="20"/>
-          <w:szCs w:val="20"/>
-        </w:rPr>
-        <w:tab/>
-      </w:r>
-      <w:r>
-        <w:rPr>
-          <w:sz w:val="20"/>
-          <w:szCs w:val="20"/>
-        </w:rPr>
-        <w:t>(</w:t>
-      </w:r>
-      <w:r>
-        <w:rPr>
-          <w:sz w:val="20"/>
-          <w:szCs w:val="20"/>
-        </w:rPr>
-        <w:t>12/</w:t>
-      </w:r>
-      <w:r>
-        <w:rPr>
-          <w:sz w:val="20"/>
-          <w:szCs w:val="20"/>
-        </w:rPr>
-        <w:t>2024</w:t>
-      </w:r>
-      <w:r>
-        <w:rPr>
-          <w:sz w:val="20"/>
-          <w:szCs w:val="20"/>
-        </w:rPr>
-        <w:t xml:space="preserve"> </w:t>
-      </w:r>
-      <w:r>
-        <w:rPr>
-          <w:sz w:val="20"/>
-          <w:szCs w:val="20"/>
-        </w:rPr>
-        <w:t>- Current</w:t>
-      </w:r>
-      <w:r>
-        <w:rPr>
-          <w:sz w:val="20"/>
-          <w:szCs w:val="20"/>
-        </w:rPr>
-        <w:t>)</w:t>
+          <w:sz w:val="20"/>
+          <w:szCs w:val="20"/>
+        </w:rPr>
+        <w:t>MAC Products</w:t>
+      </w:r>
+      <w:r>
+        <w:rPr>
+          <w:sz w:val="20"/>
+          <w:szCs w:val="20"/>
+        </w:rPr>
+        <w:t xml:space="preserve"> – Kearny, NJ  </w:t>
       </w:r>
     </w:p>
     <w:p>
@@ -621,7 +629,258 @@
           <w:sz w:val="20"/>
           <w:szCs w:val="20"/>
         </w:rPr>
-        <w:t>Manufacturing Engineering Intern</w:t>
+        <w:t>AI Software Engineer Intern</w:t>
+      </w:r>
+    </w:p>
+    <w:p>
+      <w:pPr>
+        <w:pStyle w:val="ListParagraph"/>
+        <w:numPr>
+          <w:ilvl w:val="0"/>
+          <w:numId w:val="30"/>
+        </w:numPr>
+        <w:spacing w:line="276" w:lineRule="auto"/>
+        <w:rPr>
+          <w:sz w:val="20"/>
+          <w:szCs w:val="20"/>
+        </w:rPr>
+      </w:pPr>
+      <w:r>
+        <w:rPr>
+          <w:sz w:val="20"/>
+          <w:szCs w:val="20"/>
+        </w:rPr>
+        <w:t>Built and refined GPT-based automations for quoting, purchasing, and engineering workflows.</w:t>
+      </w:r>
+    </w:p>
+    <w:p>
+      <w:pPr>
+        <w:pStyle w:val="ListParagraph"/>
+        <w:numPr>
+          <w:ilvl w:val="0"/>
+          <w:numId w:val="30"/>
+        </w:numPr>
+        <w:spacing w:line="276" w:lineRule="auto"/>
+        <w:rPr>
+          <w:sz w:val="20"/>
+          <w:szCs w:val="20"/>
+        </w:rPr>
+      </w:pPr>
+      <w:r>
+        <w:rPr>
+          <w:sz w:val="20"/>
+          <w:szCs w:val="20"/>
+        </w:rPr>
+        <w:t>Integrated agents with ERP, Microsoft 365, and CRM systems through REST APIs.</w:t>
+      </w:r>
+    </w:p>
+    <w:p>
+      <w:pPr>
+        <w:pStyle w:val="ListParagraph"/>
+        <w:numPr>
+          <w:ilvl w:val="0"/>
+          <w:numId w:val="30"/>
+        </w:numPr>
+        <w:spacing w:line="276" w:lineRule="auto"/>
+        <w:rPr>
+          <w:sz w:val="20"/>
+          <w:szCs w:val="20"/>
+        </w:rPr>
+      </w:pPr>
+      <w:r>
+        <w:rPr>
+          <w:sz w:val="20"/>
+          <w:szCs w:val="20"/>
+        </w:rPr>
+        <w:t>Partnered with teams to identify high-ROI processes and track performance improvements.</w:t>
+      </w:r>
+    </w:p>
+    <w:p>
+      <w:pPr>
+        <w:pStyle w:val="ListParagraph"/>
+        <w:numPr>
+          <w:ilvl w:val="0"/>
+          <w:numId w:val="30"/>
+        </w:numPr>
+        <w:spacing w:line="276" w:lineRule="auto"/>
+        <w:rPr>
+          <w:sz w:val="20"/>
+          <w:szCs w:val="20"/>
+        </w:rPr>
+      </w:pPr>
+      <w:r>
+        <w:rPr>
+          <w:sz w:val="20"/>
+          <w:szCs w:val="20"/>
+        </w:rPr>
+        <w:t>Produced documentation, prototypes, and presentations for leadership review.</w:t>
+      </w:r>
+    </w:p>
+    <w:p>
+      <w:pPr>
+        <w:spacing w:line="276" w:lineRule="auto"/>
+        <w:rPr>
+          <w:sz w:val="20"/>
+          <w:szCs w:val="20"/>
+        </w:rPr>
+      </w:pPr>
+    </w:p>
+    <w:p>
+      <w:pPr>
+        <w:rPr>
+          <w:sz w:val="20"/>
+          <w:szCs w:val="20"/>
+        </w:rPr>
+      </w:pPr>
+      <w:proofErr w:type="spellStart"/>
+      <w:r>
+        <w:rPr>
+          <w:b/>
+          <w:bCs/>
+          <w:sz w:val="20"/>
+          <w:szCs w:val="20"/>
+        </w:rPr>
+        <w:t>Reminous</w:t>
+      </w:r>
+      <w:proofErr w:type="spellEnd"/>
+      <w:r>
+        <w:rPr>
+          <w:b/>
+          <w:bCs/>
+          <w:sz w:val="20"/>
+          <w:szCs w:val="20"/>
+        </w:rPr>
+        <w:t xml:space="preserve">, </w:t>
+      </w:r>
+      <w:r>
+        <w:rPr>
+          <w:sz w:val="20"/>
+          <w:szCs w:val="20"/>
+        </w:rPr>
+        <w:t>Orlando, FL - Remote</w:t>
+      </w:r>
+      <w:r>
+        <w:rPr>
+          <w:sz w:val="20"/>
+          <w:szCs w:val="20"/>
+        </w:rPr>
+        <w:tab/>
+      </w:r>
+      <w:r>
+        <w:rPr>
+          <w:b/>
+          <w:bCs/>
+          <w:sz w:val="20"/>
+          <w:szCs w:val="20"/>
+        </w:rPr>
+        <w:tab/>
+      </w:r>
+      <w:r>
+        <w:rPr>
+          <w:b/>
+          <w:bCs/>
+          <w:sz w:val="20"/>
+          <w:szCs w:val="20"/>
+        </w:rPr>
+        <w:tab/>
+      </w:r>
+      <w:r>
+        <w:rPr>
+          <w:b/>
+          <w:bCs/>
+          <w:color w:val="FF0000"/>
+          <w:sz w:val="20"/>
+          <w:szCs w:val="20"/>
+        </w:rPr>
+        <w:tab/>
+      </w:r>
+      <w:r>
+        <w:rPr>
+          <w:b/>
+          <w:bCs/>
+          <w:color w:val="FF0000"/>
+          <w:sz w:val="20"/>
+          <w:szCs w:val="20"/>
+        </w:rPr>
+        <w:tab/>
+      </w:r>
+      <w:r>
+        <w:rPr>
+          <w:b/>
+          <w:bCs/>
+          <w:color w:val="FF0000"/>
+          <w:sz w:val="20"/>
+          <w:szCs w:val="20"/>
+        </w:rPr>
+        <w:tab/>
+      </w:r>
+      <w:r>
+        <w:rPr>
+          <w:b/>
+          <w:bCs/>
+          <w:color w:val="FF0000"/>
+          <w:sz w:val="20"/>
+          <w:szCs w:val="20"/>
+        </w:rPr>
+        <w:tab/>
+      </w:r>
+      <w:r>
+        <w:rPr>
+          <w:sz w:val="20"/>
+          <w:szCs w:val="20"/>
+        </w:rPr>
+        <w:t>(</w:t>
+      </w:r>
+      <w:r>
+        <w:rPr>
+          <w:sz w:val="20"/>
+          <w:szCs w:val="20"/>
+        </w:rPr>
+        <w:t>05/2025</w:t>
+      </w:r>
+      <w:r>
+        <w:rPr>
+          <w:sz w:val="20"/>
+          <w:szCs w:val="20"/>
+        </w:rPr>
+        <w:t xml:space="preserve"> </w:t>
+      </w:r>
+      <w:r>
+        <w:rPr>
+          <w:sz w:val="20"/>
+          <w:szCs w:val="20"/>
+        </w:rPr>
+        <w:t>- Current</w:t>
+      </w:r>
+      <w:r>
+        <w:rPr>
+          <w:sz w:val="20"/>
+          <w:szCs w:val="20"/>
+        </w:rPr>
+        <w:t>)</w:t>
+      </w:r>
+    </w:p>
+    <w:p>
+      <w:pPr>
+        <w:rPr>
+          <w:b/>
+          <w:bCs/>
+          <w:i/>
+          <w:iCs/>
+          <w:sz w:val="20"/>
+          <w:szCs w:val="20"/>
+        </w:rPr>
+      </w:pPr>
+      <w:r>
+        <w:rPr>
+          <w:b/>
+          <w:bCs/>
+          <w:i/>
+          <w:iCs/>
+          <w:sz w:val="20"/>
+          <w:szCs w:val="20"/>
+        </w:rPr>
+        <w:t xml:space="preserve">CTO &amp; Co-Founder </w:t>
       </w:r>
     </w:p>
     <w:p>
@@ -642,7 +901,7 @@
           <w:sz w:val="20"/>
           <w:szCs w:val="20"/>
         </w:rPr>
-        <w:t>Supported deployment of a new waterjet cutting system for precision aerospace component fabrication.</w:t>
+        <w:t>Leading the software strategy for a marketing automation startup.</w:t>
       </w:r>
     </w:p>
     <w:p>
@@ -663,7 +922,7 @@
           <w:sz w:val="20"/>
           <w:szCs w:val="20"/>
         </w:rPr>
-        <w:t>Designed 3D-printed jigs and fixtures in SolidWorks to streamline assembly and inspection processes.</w:t>
+        <w:t>Developed scripts to automate lead collection, database syncing, and customer outreach using Python.</w:t>
       </w:r>
     </w:p>
     <w:p>
@@ -684,7 +943,7 @@
           <w:sz w:val="20"/>
           <w:szCs w:val="20"/>
         </w:rPr>
-        <w:t>Built an Excel VBA automation tool that reduced isolator set-matching time from 8 hours to under a minute.</w:t>
+        <w:t>Built internal dashboards for sales tracking and team collaboration.</w:t>
       </w:r>
     </w:p>
     <w:p>
@@ -705,7 +964,201 @@
           <w:sz w:val="20"/>
           <w:szCs w:val="20"/>
         </w:rPr>
-        <w:t>Improved operator efficiency by developing AutoCAD-based laser engraving templates for part traceability.</w:t>
+        <w:t>Coordinating product development roadmap with design and marketing teams.</w:t>
+      </w:r>
+    </w:p>
+    <w:p>
+      <w:pPr>
+        <w:rPr>
+          <w:b/>
+          <w:bCs/>
+          <w:sz w:val="20"/>
+          <w:szCs w:val="20"/>
+        </w:rPr>
+      </w:pPr>
+    </w:p>
+    <w:p>
+      <w:pPr>
+        <w:rPr>
+          <w:sz w:val="20"/>
+          <w:szCs w:val="20"/>
+        </w:rPr>
+      </w:pPr>
+      <w:r>
+        <w:rPr>
+          <w:b/>
+          <w:bCs/>
+          <w:sz w:val="20"/>
+          <w:szCs w:val="20"/>
+        </w:rPr>
+        <w:t>Shock Tech Inc</w:t>
+      </w:r>
+      <w:r>
+        <w:rPr>
+          <w:b/>
+          <w:bCs/>
+          <w:sz w:val="20"/>
+          <w:szCs w:val="20"/>
+        </w:rPr>
+        <w:t xml:space="preserve">, </w:t>
+      </w:r>
+      <w:r>
+        <w:rPr>
+          <w:sz w:val="20"/>
+          <w:szCs w:val="20"/>
+        </w:rPr>
+        <w:t>Mahwah</w:t>
+      </w:r>
+      <w:r>
+        <w:rPr>
+          <w:sz w:val="20"/>
+          <w:szCs w:val="20"/>
+        </w:rPr>
+        <w:t xml:space="preserve">, </w:t>
+      </w:r>
+      <w:r>
+        <w:rPr>
+          <w:sz w:val="20"/>
+          <w:szCs w:val="20"/>
+        </w:rPr>
+        <w:t>NJ</w:t>
+      </w:r>
+      <w:r>
+        <w:rPr>
+          <w:sz w:val="20"/>
+          <w:szCs w:val="20"/>
+        </w:rPr>
+        <w:tab/>
+      </w:r>
+      <w:r>
+        <w:rPr>
+          <w:b/>
+          <w:bCs/>
+          <w:sz w:val="20"/>
+          <w:szCs w:val="20"/>
+        </w:rPr>
+        <w:tab/>
+      </w:r>
+      <w:r>
+        <w:rPr>
+          <w:b/>
+          <w:bCs/>
+          <w:sz w:val="20"/>
+          <w:szCs w:val="20"/>
+        </w:rPr>
+        <w:tab/>
+      </w:r>
+      <w:r>
+        <w:rPr>
+          <w:b/>
+          <w:bCs/>
+          <w:color w:val="FF0000"/>
+          <w:sz w:val="20"/>
+          <w:szCs w:val="20"/>
+        </w:rPr>
+        <w:tab/>
+      </w:r>
+      <w:r>
+        <w:rPr>
+          <w:b/>
+          <w:bCs/>
+          <w:color w:val="FF0000"/>
+          <w:sz w:val="20"/>
+          <w:szCs w:val="20"/>
+        </w:rPr>
+        <w:tab/>
+      </w:r>
+      <w:r>
+        <w:rPr>
+          <w:b/>
+          <w:bCs/>
+          <w:color w:val="FF0000"/>
+          <w:sz w:val="20"/>
+          <w:szCs w:val="20"/>
+        </w:rPr>
+        <w:tab/>
+      </w:r>
+      <w:r>
+        <w:rPr>
+          <w:b/>
+          <w:bCs/>
+          <w:color w:val="FF0000"/>
+          <w:sz w:val="20"/>
+          <w:szCs w:val="20"/>
+        </w:rPr>
+        <w:tab/>
+      </w:r>
+      <w:r>
+        <w:rPr>
+          <w:sz w:val="20"/>
+          <w:szCs w:val="20"/>
+        </w:rPr>
+        <w:t>(</w:t>
+      </w:r>
+      <w:r>
+        <w:rPr>
+          <w:sz w:val="20"/>
+          <w:szCs w:val="20"/>
+        </w:rPr>
+        <w:t>12/</w:t>
+      </w:r>
+      <w:r>
+        <w:rPr>
+          <w:sz w:val="20"/>
+          <w:szCs w:val="20"/>
+        </w:rPr>
+        <w:t>202</w:t>
+      </w:r>
+      <w:r>
+        <w:rPr>
+          <w:sz w:val="20"/>
+          <w:szCs w:val="20"/>
+        </w:rPr>
+        <w:t>3</w:t>
+      </w:r>
+      <w:r>
+        <w:rPr>
+          <w:sz w:val="20"/>
+          <w:szCs w:val="20"/>
+        </w:rPr>
+        <w:t xml:space="preserve"> </w:t>
+      </w:r>
+      <w:r>
+        <w:rPr>
+          <w:sz w:val="20"/>
+          <w:szCs w:val="20"/>
+        </w:rPr>
+        <w:t>- Current</w:t>
+      </w:r>
+      <w:r>
+        <w:rPr>
+          <w:sz w:val="20"/>
+          <w:szCs w:val="20"/>
+        </w:rPr>
+        <w:t>)</w:t>
+      </w:r>
+    </w:p>
+    <w:p>
+      <w:pPr>
+        <w:rPr>
+          <w:b/>
+          <w:bCs/>
+          <w:i/>
+          <w:iCs/>
+          <w:sz w:val="20"/>
+          <w:szCs w:val="20"/>
+        </w:rPr>
+      </w:pPr>
+      <w:r>
+        <w:rPr>
+          <w:b/>
+          <w:bCs/>
+          <w:i/>
+          <w:iCs/>
+          <w:sz w:val="20"/>
+          <w:szCs w:val="20"/>
+        </w:rPr>
+        <w:t>Manufacturing Engineering Intern</w:t>
       </w:r>
     </w:p>
     <w:p>
@@ -726,217 +1179,7 @@
           <w:sz w:val="20"/>
           <w:szCs w:val="20"/>
         </w:rPr>
-        <w:t>Collaborated with quality engineers to refine inspection workflows and ensure AS9100/ISO compliance.</w:t>
-      </w:r>
-    </w:p>
-    <w:p>
-      <w:pPr>
-        <w:pStyle w:val="ListParagraph"/>
-        <w:spacing w:line="276" w:lineRule="auto"/>
-        <w:rPr>
-          <w:i/>
-          <w:iCs/>
-          <w:sz w:val="20"/>
-          <w:szCs w:val="20"/>
-        </w:rPr>
-      </w:pPr>
-    </w:p>
-    <w:p>
-      <w:pPr>
-        <w:rPr>
-          <w:sz w:val="20"/>
-          <w:szCs w:val="20"/>
-        </w:rPr>
-      </w:pPr>
-      <w:r>
-        <w:rPr>
-          <w:b/>
-          <w:bCs/>
-          <w:sz w:val="20"/>
-          <w:szCs w:val="20"/>
-        </w:rPr>
-        <w:t>Shock Tech Inc</w:t>
-      </w:r>
-      <w:r>
-        <w:rPr>
-          <w:b/>
-          <w:bCs/>
-          <w:sz w:val="20"/>
-          <w:szCs w:val="20"/>
-        </w:rPr>
-        <w:t xml:space="preserve">, </w:t>
-      </w:r>
-      <w:r>
-        <w:rPr>
-          <w:sz w:val="20"/>
-          <w:szCs w:val="20"/>
-        </w:rPr>
-        <w:t>Mahwah</w:t>
-      </w:r>
-      <w:r>
-        <w:rPr>
-          <w:sz w:val="20"/>
-          <w:szCs w:val="20"/>
-        </w:rPr>
-        <w:t xml:space="preserve">, </w:t>
-      </w:r>
-      <w:r>
-        <w:rPr>
-          <w:sz w:val="20"/>
-          <w:szCs w:val="20"/>
-        </w:rPr>
-        <w:t>NJ</w:t>
-      </w:r>
-      <w:r>
-        <w:rPr>
-          <w:sz w:val="20"/>
-          <w:szCs w:val="20"/>
-        </w:rPr>
-        <w:t xml:space="preserve"> </w:t>
-      </w:r>
-      <w:r>
-        <w:rPr>
-          <w:sz w:val="20"/>
-          <w:szCs w:val="20"/>
-        </w:rPr>
-        <w:tab/>
-      </w:r>
-      <w:r>
-        <w:rPr>
-          <w:sz w:val="20"/>
-          <w:szCs w:val="20"/>
-        </w:rPr>
-        <w:tab/>
-      </w:r>
-      <w:r>
-        <w:rPr>
-          <w:sz w:val="20"/>
-          <w:szCs w:val="20"/>
-        </w:rPr>
-        <w:tab/>
-      </w:r>
-      <w:r>
-        <w:rPr>
-          <w:sz w:val="20"/>
-          <w:szCs w:val="20"/>
-        </w:rPr>
-        <w:tab/>
-      </w:r>
-      <w:r>
-        <w:rPr>
-          <w:sz w:val="20"/>
-          <w:szCs w:val="20"/>
-        </w:rPr>
-        <w:tab/>
-      </w:r>
-      <w:r>
-        <w:rPr>
-          <w:sz w:val="20"/>
-          <w:szCs w:val="20"/>
-        </w:rPr>
-        <w:tab/>
-      </w:r>
-      <w:r>
-        <w:rPr>
-          <w:sz w:val="20"/>
-          <w:szCs w:val="20"/>
-        </w:rPr>
-        <w:tab/>
-      </w:r>
-      <w:r>
-        <w:rPr>
-          <w:sz w:val="20"/>
-          <w:szCs w:val="20"/>
-        </w:rPr>
-        <w:t>(</w:t>
-      </w:r>
-      <w:r>
-        <w:rPr>
-          <w:sz w:val="20"/>
-          <w:szCs w:val="20"/>
-        </w:rPr>
-        <w:t>12/2023</w:t>
-      </w:r>
-      <w:r>
-        <w:rPr>
-          <w:sz w:val="20"/>
-          <w:szCs w:val="20"/>
-        </w:rPr>
-        <w:t xml:space="preserve"> </w:t>
-      </w:r>
-      <w:r>
-        <w:rPr>
-          <w:sz w:val="20"/>
-          <w:szCs w:val="20"/>
-        </w:rPr>
-        <w:t>–</w:t>
-      </w:r>
-      <w:r>
-        <w:rPr>
-          <w:sz w:val="20"/>
-          <w:szCs w:val="20"/>
-        </w:rPr>
-        <w:t xml:space="preserve"> </w:t>
-      </w:r>
-      <w:r>
-        <w:rPr>
-          <w:sz w:val="20"/>
-          <w:szCs w:val="20"/>
-        </w:rPr>
-        <w:t>12/2024</w:t>
-      </w:r>
-      <w:r>
-        <w:rPr>
-          <w:sz w:val="20"/>
-          <w:szCs w:val="20"/>
-        </w:rPr>
-        <w:t>)</w:t>
-      </w:r>
-      <w:r>
-        <w:rPr>
-          <w:b/>
-          <w:bCs/>
-          <w:sz w:val="20"/>
-          <w:szCs w:val="20"/>
-        </w:rPr>
-        <w:tab/>
-      </w:r>
-    </w:p>
-    <w:p>
-      <w:pPr>
-        <w:rPr>
-          <w:rStyle w:val="span"/>
-          <w:b/>
-          <w:bCs/>
-          <w:i/>
-          <w:iCs/>
-          <w:sz w:val="20"/>
-          <w:szCs w:val="20"/>
-        </w:rPr>
-      </w:pPr>
-      <w:r>
-        <w:rPr>
-          <w:rStyle w:val="span"/>
-          <w:b/>
-          <w:bCs/>
-          <w:i/>
-          <w:iCs/>
-          <w:sz w:val="20"/>
-          <w:szCs w:val="20"/>
-        </w:rPr>
-        <w:t>Testing Engineering Inter</w:t>
-      </w:r>
-      <w:r>
-        <w:rPr>
-          <w:rStyle w:val="span"/>
-          <w:b/>
-          <w:bCs/>
-          <w:i/>
-          <w:iCs/>
-          <w:sz w:val="20"/>
-          <w:szCs w:val="20"/>
-        </w:rPr>
-        <w:t>n</w:t>
+        <w:t>Created multiple Python-based automation tools to streamline production processes and data analysis.</w:t>
       </w:r>
     </w:p>
     <w:p>
@@ -944,21 +1187,20 @@
         <w:pStyle w:val="ListParagraph"/>
         <w:numPr>
           <w:ilvl w:val="0"/>
-          <w:numId w:val="21"/>
+          <w:numId w:val="17"/>
         </w:numPr>
-        <w:rPr>
-          <w:rStyle w:val="span"/>
-          <w:sz w:val="20"/>
-          <w:szCs w:val="20"/>
-        </w:rPr>
-      </w:pPr>
-      <w:r>
-        <w:rPr>
-          <w:rStyle w:val="span"/>
-          <w:sz w:val="20"/>
-          <w:szCs w:val="20"/>
-        </w:rPr>
-        <w:t>Operated Instron and LDS shaker systems for mechanical and vibration testing.</w:t>
+        <w:spacing w:line="276" w:lineRule="auto"/>
+        <w:rPr>
+          <w:sz w:val="20"/>
+          <w:szCs w:val="20"/>
+        </w:rPr>
+      </w:pPr>
+      <w:r>
+        <w:rPr>
+          <w:sz w:val="20"/>
+          <w:szCs w:val="20"/>
+        </w:rPr>
+        <w:t>Built an Excel VBA tool for isolator matching, reducing 8-hour task to seconds.</w:t>
       </w:r>
     </w:p>
     <w:p>
@@ -966,87 +1208,41 @@
         <w:pStyle w:val="ListParagraph"/>
         <w:numPr>
           <w:ilvl w:val="0"/>
-          <w:numId w:val="21"/>
+          <w:numId w:val="17"/>
         </w:numPr>
-        <w:rPr>
-          <w:rStyle w:val="span"/>
-          <w:sz w:val="20"/>
-          <w:szCs w:val="20"/>
-        </w:rPr>
-      </w:pPr>
-      <w:r>
-        <w:rPr>
-          <w:rStyle w:val="span"/>
-          <w:sz w:val="20"/>
-          <w:szCs w:val="20"/>
-        </w:rPr>
-        <w:t>Performed R&amp;D on aerospace elastomers using RPA material analysis</w:t>
+        <w:spacing w:line="276" w:lineRule="auto"/>
+        <w:rPr>
+          <w:sz w:val="20"/>
+          <w:szCs w:val="20"/>
+        </w:rPr>
+      </w:pPr>
+      <w:r>
+        <w:rPr>
+          <w:sz w:val="20"/>
+          <w:szCs w:val="20"/>
+        </w:rPr>
+        <w:t>Designed 3D-printed jigs in SolidWorks and supported waterjet/laser automation setups.</w:t>
       </w:r>
     </w:p>
     <w:p>
       <w:pPr>
-        <w:pStyle w:val="ListParagraph"/>
+        <w:pStyle w:val="NormalWeb"/>
         <w:numPr>
           <w:ilvl w:val="0"/>
-          <w:numId w:val="21"/>
+          <w:numId w:val="17"/>
         </w:numPr>
-        <w:rPr>
-          <w:rStyle w:val="span"/>
-          <w:sz w:val="20"/>
-          <w:szCs w:val="20"/>
-        </w:rPr>
-      </w:pPr>
-      <w:r>
-        <w:rPr>
-          <w:rStyle w:val="span"/>
-          <w:sz w:val="20"/>
-          <w:szCs w:val="20"/>
-        </w:rPr>
-        <w:t>Automated test result pipelines with Excel macros and Python scripts.</w:t>
-      </w:r>
-    </w:p>
-    <w:p>
-      <w:pPr>
-        <w:pStyle w:val="ListParagraph"/>
-        <w:numPr>
-          <w:ilvl w:val="0"/>
-          <w:numId w:val="21"/>
-        </w:numPr>
-        <w:rPr>
-          <w:rStyle w:val="span"/>
-          <w:sz w:val="20"/>
-          <w:szCs w:val="20"/>
-        </w:rPr>
-      </w:pPr>
-      <w:r>
-        <w:rPr>
-          <w:rStyle w:val="span"/>
-          <w:sz w:val="20"/>
-          <w:szCs w:val="20"/>
-        </w:rPr>
-        <w:t>Authored technical procedures and quality documentation for engineering teams.</w:t>
-      </w:r>
-    </w:p>
-    <w:p>
-      <w:pPr>
-        <w:pStyle w:val="ListParagraph"/>
-        <w:numPr>
-          <w:ilvl w:val="0"/>
-          <w:numId w:val="21"/>
-        </w:numPr>
-        <w:rPr>
-          <w:rStyle w:val="span"/>
-          <w:sz w:val="20"/>
-          <w:szCs w:val="20"/>
-        </w:rPr>
-      </w:pPr>
-      <w:r>
-        <w:rPr>
-          <w:rStyle w:val="span"/>
-          <w:sz w:val="20"/>
-          <w:szCs w:val="20"/>
-        </w:rPr>
-        <w:t>Supported QA teams with failure analysis, corrective actions, and SPC tracking.</w:t>
+        <w:spacing w:line="276" w:lineRule="auto"/>
+        <w:rPr>
+          <w:sz w:val="20"/>
+          <w:szCs w:val="20"/>
+        </w:rPr>
+      </w:pPr>
+      <w:r>
+        <w:rPr>
+          <w:sz w:val="20"/>
+          <w:szCs w:val="20"/>
+        </w:rPr>
+        <w:t>Wrote Python scripts for converting raw output into summarized engineering reports.</w:t>
       </w:r>
     </w:p>
     <w:p>
@@ -1066,7 +1262,7 @@
           <w:szCs w:val="22"/>
           <w:u w:val="single"/>
         </w:rPr>
-        <w:t>Engineering and Software Projects</w:t>
+        <w:t>ENGINEERING AND SOFTWARE PROJECTS</w:t>
       </w:r>
       <w:r>
         <w:rPr>
@@ -1098,68 +1294,217 @@
           <w:sz w:val="20"/>
           <w:szCs w:val="20"/>
         </w:rPr>
-        <w:t>LS-Based Performance Engine Builds</w:t>
+        <w:t>V8 Engine Deal Finder -End-to-End ML System (Python)</w:t>
       </w:r>
     </w:p>
     <w:p>
       <w:pPr>
+        <w:pStyle w:val="ListParagraph"/>
+        <w:numPr>
+          <w:ilvl w:val="0"/>
+          <w:numId w:val="26"/>
+        </w:numPr>
+        <w:rPr>
+          <w:sz w:val="20"/>
+          <w:szCs w:val="20"/>
+        </w:rPr>
+      </w:pPr>
+      <w:r>
+        <w:rPr>
+          <w:sz w:val="20"/>
+          <w:szCs w:val="20"/>
+        </w:rPr>
+        <w:t>Built a full-stack ML tool to monitor listings for V8 engine parts and assemblies.</w:t>
+      </w:r>
+    </w:p>
+    <w:p>
+      <w:pPr>
+        <w:pStyle w:val="ListParagraph"/>
+        <w:numPr>
+          <w:ilvl w:val="0"/>
+          <w:numId w:val="26"/>
+        </w:numPr>
+        <w:rPr>
+          <w:sz w:val="20"/>
+          <w:szCs w:val="20"/>
+        </w:rPr>
+      </w:pPr>
+      <w:r>
+        <w:rPr>
+          <w:sz w:val="20"/>
+          <w:szCs w:val="20"/>
+        </w:rPr>
+        <w:t xml:space="preserve">Trained </w:t>
+      </w:r>
+      <w:proofErr w:type="gramStart"/>
+      <w:r>
+        <w:rPr>
+          <w:sz w:val="20"/>
+          <w:szCs w:val="20"/>
+        </w:rPr>
+        <w:t>a Random</w:t>
+      </w:r>
+      <w:proofErr w:type="gramEnd"/>
+      <w:r>
+        <w:rPr>
+          <w:sz w:val="20"/>
+          <w:szCs w:val="20"/>
+        </w:rPr>
+        <w:t xml:space="preserve"> Forest to score deal quality from 0 to </w:t>
+      </w:r>
+      <w:proofErr w:type="gramStart"/>
+      <w:r>
+        <w:rPr>
+          <w:sz w:val="20"/>
+          <w:szCs w:val="20"/>
+        </w:rPr>
+        <w:t>1;</w:t>
+      </w:r>
+      <w:proofErr w:type="gramEnd"/>
+      <w:r>
+        <w:rPr>
+          <w:sz w:val="20"/>
+          <w:szCs w:val="20"/>
+        </w:rPr>
+        <w:t xml:space="preserve"> stored data in SQLite with deduplication logic.</w:t>
+      </w:r>
+    </w:p>
+    <w:p>
+      <w:pPr>
+        <w:pStyle w:val="ListParagraph"/>
+        <w:numPr>
+          <w:ilvl w:val="0"/>
+          <w:numId w:val="26"/>
+        </w:numPr>
+        <w:rPr>
+          <w:sz w:val="20"/>
+          <w:szCs w:val="20"/>
+        </w:rPr>
+      </w:pPr>
+      <w:r>
+        <w:rPr>
+          <w:sz w:val="20"/>
+          <w:szCs w:val="20"/>
+        </w:rPr>
+        <w:t>Set up automated Discord alerts triggered every 6 hours using a job scheduler</w:t>
+      </w:r>
+    </w:p>
+    <w:p>
+      <w:pPr>
+        <w:rPr>
+          <w:b/>
+          <w:bCs/>
+          <w:i/>
+          <w:iCs/>
+          <w:sz w:val="20"/>
+          <w:szCs w:val="20"/>
+        </w:rPr>
+      </w:pPr>
+      <w:r>
+        <w:rPr>
+          <w:b/>
+          <w:bCs/>
+          <w:i/>
+          <w:iCs/>
+          <w:sz w:val="20"/>
+          <w:szCs w:val="20"/>
+        </w:rPr>
+        <w:t>PDF Email Automation &amp; OCR Data Extraction (Python)</w:t>
+      </w:r>
+    </w:p>
+    <w:p>
+      <w:pPr>
+        <w:pStyle w:val="ListParagraph"/>
         <w:numPr>
           <w:ilvl w:val="0"/>
           <w:numId w:val="22"/>
         </w:numPr>
-        <w:rPr>
-          <w:sz w:val="20"/>
-          <w:szCs w:val="20"/>
-        </w:rPr>
-      </w:pPr>
-      <w:r>
-        <w:rPr>
-          <w:sz w:val="20"/>
-          <w:szCs w:val="20"/>
-        </w:rPr>
-        <w:t>Building 5.3L and 6.0L Chevy iron-block engines into reliable, high-performance crate engines.</w:t>
+        <w:spacing w:line="276" w:lineRule="auto"/>
+        <w:rPr>
+          <w:rStyle w:val="span"/>
+          <w:rFonts w:eastAsiaTheme="minorHAnsi"/>
+          <w:sz w:val="20"/>
+          <w:szCs w:val="20"/>
+        </w:rPr>
+      </w:pPr>
+      <w:r>
+        <w:rPr>
+          <w:rStyle w:val="span"/>
+          <w:rFonts w:eastAsiaTheme="minorHAnsi"/>
+          <w:sz w:val="20"/>
+          <w:szCs w:val="20"/>
+        </w:rPr>
+        <w:t xml:space="preserve">Built a tool that monitors an email inbox, detects PDFs, and auto‑extracts tables (scanned or digital) using </w:t>
+      </w:r>
+      <w:proofErr w:type="spellStart"/>
+      <w:r>
+        <w:rPr>
+          <w:rStyle w:val="span"/>
+          <w:rFonts w:eastAsiaTheme="minorHAnsi"/>
+          <w:sz w:val="20"/>
+          <w:szCs w:val="20"/>
+        </w:rPr>
+        <w:t>pytesseract</w:t>
+      </w:r>
+      <w:proofErr w:type="spellEnd"/>
+      <w:r>
+        <w:rPr>
+          <w:rStyle w:val="span"/>
+          <w:rFonts w:eastAsiaTheme="minorHAnsi"/>
+          <w:sz w:val="20"/>
+          <w:szCs w:val="20"/>
+        </w:rPr>
+        <w:t xml:space="preserve"> and pdf2image.</w:t>
       </w:r>
     </w:p>
     <w:p>
       <w:pPr>
+        <w:pStyle w:val="ListParagraph"/>
         <w:numPr>
           <w:ilvl w:val="0"/>
-          <w:numId w:val="22"/>
+          <w:numId w:val="14"/>
         </w:numPr>
-        <w:rPr>
-          <w:sz w:val="20"/>
-          <w:szCs w:val="20"/>
-        </w:rPr>
-      </w:pPr>
-      <w:r>
-        <w:rPr>
-          <w:sz w:val="20"/>
-          <w:szCs w:val="20"/>
-        </w:rPr>
-        <w:t>Experience with junkyard teardown, machining prep, and component selection for cost-effective builds.</w:t>
+        <w:spacing w:line="276" w:lineRule="auto"/>
+        <w:rPr>
+          <w:rStyle w:val="span"/>
+          <w:rFonts w:eastAsiaTheme="minorHAnsi"/>
+          <w:sz w:val="20"/>
+          <w:szCs w:val="20"/>
+        </w:rPr>
+      </w:pPr>
+      <w:r>
+        <w:rPr>
+          <w:rStyle w:val="span"/>
+          <w:rFonts w:eastAsiaTheme="minorHAnsi"/>
+          <w:sz w:val="20"/>
+          <w:szCs w:val="20"/>
+        </w:rPr>
+        <w:t xml:space="preserve">Logged structured data to Excel/CSV with pandas and </w:t>
+      </w:r>
+      <w:proofErr w:type="spellStart"/>
+      <w:r>
+        <w:rPr>
+          <w:rStyle w:val="span"/>
+          <w:rFonts w:eastAsiaTheme="minorHAnsi"/>
+          <w:sz w:val="20"/>
+          <w:szCs w:val="20"/>
+        </w:rPr>
+        <w:t>openpyxl</w:t>
+      </w:r>
+      <w:proofErr w:type="spellEnd"/>
+      <w:r>
+        <w:rPr>
+          <w:rStyle w:val="span"/>
+          <w:rFonts w:eastAsiaTheme="minorHAnsi"/>
+          <w:sz w:val="20"/>
+          <w:szCs w:val="20"/>
+        </w:rPr>
+        <w:t>, eliminating manual entry.</w:t>
       </w:r>
     </w:p>
     <w:p>
       <w:pPr>
-        <w:numPr>
-          <w:ilvl w:val="0"/>
-          <w:numId w:val="22"/>
-        </w:numPr>
-        <w:rPr>
-          <w:sz w:val="20"/>
-          <w:szCs w:val="20"/>
-        </w:rPr>
-      </w:pPr>
-      <w:r>
-        <w:rPr>
-          <w:sz w:val="20"/>
-          <w:szCs w:val="20"/>
-        </w:rPr>
-        <w:t>Focused on delivering power, reliability, and affordability for street and track applications.</w:t>
-      </w:r>
-    </w:p>
-    <w:p>
-      <w:pPr>
+        <w:spacing w:line="276" w:lineRule="auto"/>
         <w:rPr>
           <w:b/>
           <w:bCs/>
@@ -1178,84 +1523,54 @@
           <w:sz w:val="20"/>
           <w:szCs w:val="20"/>
         </w:rPr>
-        <w:t>Engine Deal Finder (Python, ML + Automation)</w:t>
+        <w:t>LinkedIn Easy Apply Automation Bot (Python)</w:t>
       </w:r>
     </w:p>
     <w:p>
       <w:pPr>
+        <w:pStyle w:val="ListParagraph"/>
         <w:numPr>
           <w:ilvl w:val="0"/>
-          <w:numId w:val="23"/>
+          <w:numId w:val="24"/>
         </w:numPr>
-        <w:rPr>
-          <w:sz w:val="20"/>
-          <w:szCs w:val="20"/>
-        </w:rPr>
-      </w:pPr>
-      <w:r>
-        <w:rPr>
-          <w:sz w:val="20"/>
-          <w:szCs w:val="20"/>
-        </w:rPr>
-        <w:t xml:space="preserve">Built an end-to-end ML system to find the best V8 engine deals across Craigslist, Facebook Marketplace, </w:t>
-      </w:r>
-      <w:proofErr w:type="spellStart"/>
-      <w:r>
-        <w:rPr>
-          <w:sz w:val="20"/>
-          <w:szCs w:val="20"/>
-        </w:rPr>
-        <w:t>OfferUp</w:t>
-      </w:r>
-      <w:proofErr w:type="spellEnd"/>
-      <w:r>
-        <w:rPr>
-          <w:sz w:val="20"/>
-          <w:szCs w:val="20"/>
-        </w:rPr>
-        <w:t>, and eBay.</w:t>
+        <w:spacing w:line="276" w:lineRule="auto"/>
+        <w:rPr>
+          <w:sz w:val="20"/>
+          <w:szCs w:val="20"/>
+        </w:rPr>
+      </w:pPr>
+      <w:r>
+        <w:rPr>
+          <w:sz w:val="20"/>
+          <w:szCs w:val="20"/>
+        </w:rPr>
+        <w:t>Automated 5–10 internship applications per minute using Playwright and OpenAI’s API.</w:t>
       </w:r>
     </w:p>
     <w:p>
       <w:pPr>
+        <w:pStyle w:val="ListParagraph"/>
         <w:numPr>
           <w:ilvl w:val="0"/>
-          <w:numId w:val="23"/>
+          <w:numId w:val="24"/>
         </w:numPr>
-        <w:rPr>
-          <w:sz w:val="20"/>
-          <w:szCs w:val="20"/>
-        </w:rPr>
-      </w:pPr>
-      <w:r>
-        <w:rPr>
-          <w:sz w:val="20"/>
-          <w:szCs w:val="20"/>
-        </w:rPr>
-        <w:t>Designed feature engineering pipeline (price, condition, location) with a Random Forest scoring model.</w:t>
+        <w:spacing w:line="276" w:lineRule="auto"/>
+        <w:rPr>
+          <w:sz w:val="20"/>
+          <w:szCs w:val="20"/>
+        </w:rPr>
+      </w:pPr>
+      <w:r>
+        <w:rPr>
+          <w:sz w:val="20"/>
+          <w:szCs w:val="20"/>
+        </w:rPr>
+        <w:t>State‑machine flow skips long/external forms and logs every job applied.</w:t>
       </w:r>
     </w:p>
     <w:p>
       <w:pPr>
-        <w:numPr>
-          <w:ilvl w:val="0"/>
-          <w:numId w:val="23"/>
-        </w:numPr>
-        <w:rPr>
-          <w:sz w:val="20"/>
-          <w:szCs w:val="20"/>
-        </w:rPr>
-      </w:pPr>
-      <w:r>
-        <w:rPr>
-          <w:sz w:val="20"/>
-          <w:szCs w:val="20"/>
-        </w:rPr>
-        <w:t>Used SQLite for storage, with deduplication, and automated notifications via Discord/email every 6 hours.</w:t>
-      </w:r>
-    </w:p>
-    <w:p>
-      <w:pPr>
+        <w:spacing w:line="276" w:lineRule="auto"/>
         <w:rPr>
           <w:b/>
           <w:bCs/>
@@ -1274,117 +1589,76 @@
           <w:sz w:val="20"/>
           <w:szCs w:val="20"/>
         </w:rPr>
-        <w:t>PDF OCR Email Automation (Python)</w:t>
+        <w:t>6.0L Truck Engine Build with Corvette LS3 Heads</w:t>
       </w:r>
     </w:p>
     <w:p>
       <w:pPr>
         <w:numPr>
           <w:ilvl w:val="0"/>
-          <w:numId w:val="24"/>
+          <w:numId w:val="25"/>
         </w:numPr>
-        <w:rPr>
-          <w:sz w:val="20"/>
-          <w:szCs w:val="20"/>
-        </w:rPr>
-      </w:pPr>
-      <w:r>
-        <w:rPr>
-          <w:sz w:val="20"/>
-          <w:szCs w:val="20"/>
-        </w:rPr>
-        <w:t>Developed an automated tool that monitors email inboxes, detects PDF attachments, and extracts tabular data.</w:t>
+        <w:spacing w:line="276" w:lineRule="auto"/>
+        <w:rPr>
+          <w:sz w:val="20"/>
+          <w:szCs w:val="20"/>
+        </w:rPr>
+      </w:pPr>
+      <w:r>
+        <w:rPr>
+          <w:sz w:val="20"/>
+          <w:szCs w:val="20"/>
+        </w:rPr>
+        <w:t>Swapped and tuned a 6.0L truck engine with LS3 heads for high performance and reliability.</w:t>
       </w:r>
     </w:p>
     <w:p>
       <w:pPr>
         <w:numPr>
           <w:ilvl w:val="0"/>
-          <w:numId w:val="24"/>
+          <w:numId w:val="25"/>
         </w:numPr>
-        <w:rPr>
-          <w:sz w:val="20"/>
-          <w:szCs w:val="20"/>
-        </w:rPr>
-      </w:pPr>
-      <w:r>
-        <w:rPr>
-          <w:sz w:val="20"/>
-          <w:szCs w:val="20"/>
-        </w:rPr>
-        <w:t>Used OCR (</w:t>
-      </w:r>
-      <w:proofErr w:type="spellStart"/>
-      <w:r>
-        <w:rPr>
-          <w:sz w:val="20"/>
-          <w:szCs w:val="20"/>
-        </w:rPr>
-        <w:t>pytesseract</w:t>
-      </w:r>
-      <w:proofErr w:type="spellEnd"/>
-      <w:r>
-        <w:rPr>
-          <w:sz w:val="20"/>
-          <w:szCs w:val="20"/>
-        </w:rPr>
-        <w:t xml:space="preserve"> + pdf2image) and </w:t>
-      </w:r>
-      <w:proofErr w:type="spellStart"/>
-      <w:r>
-        <w:rPr>
-          <w:sz w:val="20"/>
-          <w:szCs w:val="20"/>
-        </w:rPr>
-        <w:t>pdfplumber</w:t>
-      </w:r>
-      <w:proofErr w:type="spellEnd"/>
-      <w:r>
-        <w:rPr>
-          <w:sz w:val="20"/>
-          <w:szCs w:val="20"/>
-        </w:rPr>
-        <w:t xml:space="preserve"> to convert scanned/digital PDFs into structured tables.</w:t>
+        <w:spacing w:line="276" w:lineRule="auto"/>
+        <w:rPr>
+          <w:sz w:val="20"/>
+          <w:szCs w:val="20"/>
+        </w:rPr>
+      </w:pPr>
+      <w:r>
+        <w:rPr>
+          <w:sz w:val="20"/>
+          <w:szCs w:val="20"/>
+        </w:rPr>
+        <w:t>Designed and installed supporting systems (intake, fueling, and exhaust) into a custom chassis.</w:t>
       </w:r>
     </w:p>
     <w:p>
       <w:pPr>
         <w:numPr>
           <w:ilvl w:val="0"/>
-          <w:numId w:val="24"/>
+          <w:numId w:val="25"/>
         </w:numPr>
-        <w:rPr>
-          <w:sz w:val="20"/>
-          <w:szCs w:val="20"/>
-        </w:rPr>
-      </w:pPr>
-      <w:r>
-        <w:rPr>
-          <w:sz w:val="20"/>
-          <w:szCs w:val="20"/>
-        </w:rPr>
-        <w:t xml:space="preserve">Automated logging into Excel/CSV with pandas and </w:t>
-      </w:r>
-      <w:proofErr w:type="spellStart"/>
-      <w:r>
-        <w:rPr>
-          <w:sz w:val="20"/>
-          <w:szCs w:val="20"/>
-        </w:rPr>
-        <w:t>openpyxl</w:t>
-      </w:r>
-      <w:proofErr w:type="spellEnd"/>
-      <w:r>
-        <w:rPr>
-          <w:sz w:val="20"/>
-          <w:szCs w:val="20"/>
-        </w:rPr>
-        <w:t xml:space="preserve"> — no manual entry required.</w:t>
+        <w:spacing w:line="276" w:lineRule="auto"/>
+        <w:rPr>
+          <w:sz w:val="20"/>
+          <w:szCs w:val="20"/>
+        </w:rPr>
+      </w:pPr>
+      <w:r>
+        <w:rPr>
+          <w:sz w:val="20"/>
+          <w:szCs w:val="20"/>
+        </w:rPr>
+        <w:t>Built a Python diagnostic dashboard to monitor AFR, MAP, boost, and engine vitals.</w:t>
       </w:r>
     </w:p>
     <w:p>
       <w:pPr>
         <w:rPr>
+          <w:b/>
+          <w:bCs/>
+          <w:i/>
+          <w:iCs/>
           <w:sz w:val="20"/>
           <w:szCs w:val="20"/>
         </w:rPr>
@@ -1396,101 +1670,6 @@
           <w:b/>
           <w:bCs/>
           <w:color w:val="FF0000"/>
-          <w:sz w:val="20"/>
-          <w:szCs w:val="20"/>
-        </w:rPr>
-      </w:pPr>
-      <w:r>
-        <w:rPr>
-          <w:b/>
-          <w:bCs/>
-          <w:sz w:val="22"/>
-          <w:szCs w:val="22"/>
-          <w:u w:val="single"/>
-        </w:rPr>
-        <w:t>TECHNICAL &amp; PROFESSIONAL SKILLS (OR Professional Skills &amp; Certifications)</w:t>
-      </w:r>
-    </w:p>
-    <w:p>
-      <w:pPr>
-        <w:pStyle w:val="ListParagraph"/>
-        <w:numPr>
-          <w:ilvl w:val="0"/>
-          <w:numId w:val="1"/>
-        </w:numPr>
-        <w:rPr>
-          <w:sz w:val="20"/>
-          <w:szCs w:val="20"/>
-        </w:rPr>
-      </w:pPr>
-      <w:r>
-        <w:rPr>
-          <w:b/>
-          <w:bCs/>
-          <w:sz w:val="20"/>
-          <w:szCs w:val="20"/>
-        </w:rPr>
-        <w:t>Technical Skills</w:t>
-      </w:r>
-      <w:r>
-        <w:rPr>
-          <w:sz w:val="20"/>
-          <w:szCs w:val="20"/>
-        </w:rPr>
-        <w:t xml:space="preserve">: </w:t>
-      </w:r>
-      <w:r>
-        <w:rPr>
-          <w:sz w:val="20"/>
-          <w:szCs w:val="20"/>
-        </w:rPr>
-        <w:t>Python, MATLAB, SolidWorks, Creo Parametric, Excel (VBA), Microsoft Office Suite, CAD Design, CNC/3D Printing, Data Analysis &amp; Automation</w:t>
-      </w:r>
-    </w:p>
-    <w:p>
-      <w:pPr>
-        <w:pStyle w:val="ListParagraph"/>
-        <w:numPr>
-          <w:ilvl w:val="0"/>
-          <w:numId w:val="1"/>
-        </w:numPr>
-        <w:rPr>
-          <w:sz w:val="20"/>
-          <w:szCs w:val="20"/>
-        </w:rPr>
-      </w:pPr>
-      <w:r>
-        <w:rPr>
-          <w:b/>
-          <w:bCs/>
-          <w:sz w:val="20"/>
-          <w:szCs w:val="20"/>
-        </w:rPr>
-        <w:t>Certifications:</w:t>
-      </w:r>
-      <w:r>
-        <w:rPr>
-          <w:sz w:val="18"/>
-          <w:szCs w:val="18"/>
-        </w:rPr>
-        <w:t xml:space="preserve"> </w:t>
-      </w:r>
-      <w:r>
-        <w:rPr>
-          <w:sz w:val="18"/>
-          <w:szCs w:val="18"/>
-        </w:rPr>
-        <w:t>Red Cross First Aid/CPR/AED</w:t>
-      </w:r>
-    </w:p>
-    <w:p>
-      <w:pPr>
-        <w:pStyle w:val="ListParagraph"/>
-        <w:numPr>
-          <w:ilvl w:val="0"/>
-          <w:numId w:val="1"/>
-        </w:numPr>
-        <w:rPr>
           <w:sz w:val="20"/>
           <w:szCs w:val="20"/>
         </w:rPr>
@@ -1501,29 +1680,6 @@
           <w:docGrid w:linePitch="360"/>
         </w:sectPr>
       </w:pPr>
-      <w:r>
-        <w:rPr>
-          <w:b/>
-          <w:bCs/>
-          <w:sz w:val="20"/>
-          <w:szCs w:val="20"/>
-        </w:rPr>
-        <w:t xml:space="preserve">Professional Skills: </w:t>
-      </w:r>
-      <w:r>
-        <w:rPr>
-          <w:sz w:val="20"/>
-          <w:szCs w:val="20"/>
-        </w:rPr>
-        <w:t>Communication, Team Leadership, Time Management, Adaptability, Problem Solvin</w:t>
-      </w:r>
-      <w:r>
-        <w:rPr>
-          <w:sz w:val="20"/>
-          <w:szCs w:val="20"/>
-        </w:rPr>
-        <w:t>g</w:t>
-      </w:r>
     </w:p>
     <w:p/>
     <w:sectPr>
@@ -1949,6 +2105,155 @@
     </w:lvl>
   </w:abstractNum>
   <w:abstractNum w:abstractNumId="3" w15:restartNumberingAfterBreak="0">
+    <w:nsid w:val="06C56AE1"/>
+    <w:multiLevelType w:val="multilevel"/>
+    <w:tmpl w:val="21121392"/>
+    <w:lvl w:ilvl="0">
+      <w:start w:val="1"/>
+      <w:numFmt w:val="bullet"/>
+      <w:lvlText w:val=""/>
+      <w:lvlJc w:val="left"/>
+      <w:pPr>
+        <w:tabs>
+          <w:tab w:val="num" w:pos="720"/>
+        </w:tabs>
+        <w:ind w:left="720" w:hanging="360"/>
+      </w:pPr>
+      <w:rPr>
+        <w:rFonts w:ascii="Symbol" w:hAnsi="Symbol" w:hint="default"/>
+        <w:sz w:val="20"/>
+      </w:rPr>
+    </w:lvl>
+    <w:lvl w:ilvl="1" w:tentative="1">
+      <w:start w:val="1"/>
+      <w:numFmt w:val="bullet"/>
+      <w:lvlText w:val="o"/>
+      <w:lvlJc w:val="left"/>
+      <w:pPr>
+        <w:tabs>
+          <w:tab w:val="num" w:pos="1440"/>
+        </w:tabs>
+        <w:ind w:left="1440" w:hanging="360"/>
+      </w:pPr>
+      <w:rPr>
+        <w:rFonts w:ascii="Courier New" w:hAnsi="Courier New" w:hint="default"/>
+        <w:sz w:val="20"/>
+      </w:rPr>
+    </w:lvl>
+    <w:lvl w:ilvl="2" w:tentative="1">
+      <w:start w:val="1"/>
+      <w:numFmt w:val="bullet"/>
+      <w:lvlText w:val=""/>
+      <w:lvlJc w:val="left"/>
+      <w:pPr>
+        <w:tabs>
+          <w:tab w:val="num" w:pos="2160"/>
+        </w:tabs>
+        <w:ind w:left="2160" w:hanging="360"/>
+      </w:pPr>
+      <w:rPr>
+        <w:rFonts w:ascii="Wingdings" w:hAnsi="Wingdings" w:hint="default"/>
+        <w:sz w:val="20"/>
+      </w:rPr>
+    </w:lvl>
+    <w:lvl w:ilvl="3" w:tentative="1">
+      <w:start w:val="1"/>
+      <w:numFmt w:val="bullet"/>
+      <w:lvlText w:val=""/>
+      <w:lvlJc w:val="left"/>
+      <w:pPr>
+        <w:tabs>
+          <w:tab w:val="num" w:pos="2880"/>
+        </w:tabs>
+        <w:ind w:left="2880" w:hanging="360"/>
+      </w:pPr>
+      <w:rPr>
+        <w:rFonts w:ascii="Wingdings" w:hAnsi="Wingdings" w:hint="default"/>
+        <w:sz w:val="20"/>
+      </w:rPr>
+    </w:lvl>
+    <w:lvl w:ilvl="4" w:tentative="1">
+      <w:start w:val="1"/>
+      <w:numFmt w:val="bullet"/>
+      <w:lvlText w:val=""/>
+      <w:lvlJc w:val="left"/>
+      <w:pPr>
+        <w:tabs>
+          <w:tab w:val="num" w:pos="3600"/>
+        </w:tabs>
+        <w:ind w:left="3600" w:hanging="360"/>
+      </w:pPr>
+      <w:rPr>
+        <w:rFonts w:ascii="Wingdings" w:hAnsi="Wingdings" w:hint="default"/>
+        <w:sz w:val="20"/>
+      </w:rPr>
+    </w:lvl>
+    <w:lvl w:ilvl="5" w:tentative="1">
+      <w:start w:val="1"/>
+      <w:numFmt w:val="bullet"/>
+      <w:lvlText w:val=""/>
+      <w:lvlJc w:val="left"/>
+      <w:pPr>
+        <w:tabs>
+          <w:tab w:val="num" w:pos="4320"/>
+        </w:tabs>
+        <w:ind w:left="4320" w:hanging="360"/>
+      </w:pPr>
+      <w:rPr>
+        <w:rFonts w:ascii="Wingdings" w:hAnsi="Wingdings" w:hint="default"/>
+        <w:sz w:val="20"/>
+      </w:rPr>
+    </w:lvl>
+    <w:lvl w:ilvl="6" w:tentative="1">
+      <w:start w:val="1"/>
+      <w:numFmt w:val="bullet"/>
+      <w:lvlText w:val=""/>
+      <w:lvlJc w:val="left"/>
+      <w:pPr>
+        <w:tabs>
+          <w:tab w:val="num" w:pos="5040"/>
+        </w:tabs>
+        <w:ind w:left="5040" w:hanging="360"/>
+      </w:pPr>
+      <w:rPr>
+        <w:rFonts w:ascii="Wingdings" w:hAnsi="Wingdings" w:hint="default"/>
+        <w:sz w:val="20"/>
+      </w:rPr>
+    </w:lvl>
+    <w:lvl w:ilvl="7" w:tentative="1">
+      <w:start w:val="1"/>
+      <w:numFmt w:val="bullet"/>
+      <w:lvlText w:val=""/>
+      <w:lvlJc w:val="left"/>
+      <w:pPr>
+        <w:tabs>
+          <w:tab w:val="num" w:pos="5760"/>
+        </w:tabs>
+        <w:ind w:left="5760" w:hanging="360"/>
+      </w:pPr>
+      <w:rPr>
+        <w:rFonts w:ascii="Wingdings" w:hAnsi="Wingdings" w:hint="default"/>
+        <w:sz w:val="20"/>
+      </w:rPr>
+    </w:lvl>
+    <w:lvl w:ilvl="8" w:tentative="1">
+      <w:start w:val="1"/>
+      <w:numFmt w:val="bullet"/>
+      <w:lvlText w:val=""/>
+      <w:lvlJc w:val="left"/>
+      <w:pPr>
+        <w:tabs>
+          <w:tab w:val="num" w:pos="6480"/>
+        </w:tabs>
+        <w:ind w:left="6480" w:hanging="360"/>
+      </w:pPr>
+      <w:rPr>
+        <w:rFonts w:ascii="Wingdings" w:hAnsi="Wingdings" w:hint="default"/>
+        <w:sz w:val="20"/>
+      </w:rPr>
+    </w:lvl>
+  </w:abstractNum>
+  <w:abstractNum w:abstractNumId="4" w15:restartNumberingAfterBreak="0">
     <w:nsid w:val="088E6D97"/>
     <w:multiLevelType w:val="multilevel"/>
     <w:tmpl w:val="1BEED334"/>
@@ -2097,7 +2402,120 @@
       </w:rPr>
     </w:lvl>
   </w:abstractNum>
-  <w:abstractNum w:abstractNumId="4" w15:restartNumberingAfterBreak="0">
+  <w:abstractNum w:abstractNumId="5" w15:restartNumberingAfterBreak="0">
+    <w:nsid w:val="17F37DF7"/>
+    <w:multiLevelType w:val="hybridMultilevel"/>
+    <w:tmpl w:val="619C181A"/>
+    <w:lvl w:ilvl="0" w:tplc="04090001">
+      <w:start w:val="1"/>
+      <w:numFmt w:val="bullet"/>
+      <w:lvlText w:val=""/>
+      <w:lvlJc w:val="left"/>
+      <w:pPr>
+        <w:ind w:left="720" w:hanging="360"/>
+      </w:pPr>
+      <w:rPr>
+        <w:rFonts w:ascii="Symbol" w:hAnsi="Symbol" w:hint="default"/>
+      </w:rPr>
+    </w:lvl>
+    <w:lvl w:ilvl="1" w:tplc="04090003" w:tentative="1">
+      <w:start w:val="1"/>
+      <w:numFmt w:val="bullet"/>
+      <w:lvlText w:val="o"/>
+      <w:lvlJc w:val="left"/>
+      <w:pPr>
+        <w:ind w:left="1440" w:hanging="360"/>
+      </w:pPr>
+      <w:rPr>
+        <w:rFonts w:ascii="Courier New" w:hAnsi="Courier New" w:cs="Courier New" w:hint="default"/>
+      </w:rPr>
+    </w:lvl>
+    <w:lvl w:ilvl="2" w:tplc="04090005" w:tentative="1">
+      <w:start w:val="1"/>
+      <w:numFmt w:val="bullet"/>
+      <w:lvlText w:val=""/>
+      <w:lvlJc w:val="left"/>
+      <w:pPr>
+        <w:ind w:left="2160" w:hanging="360"/>
+      </w:pPr>
+      <w:rPr>
+        <w:rFonts w:ascii="Wingdings" w:hAnsi="Wingdings" w:hint="default"/>
+      </w:rPr>
+    </w:lvl>
+    <w:lvl w:ilvl="3" w:tplc="04090001" w:tentative="1">
+      <w:start w:val="1"/>
+      <w:numFmt w:val="bullet"/>
+      <w:lvlText w:val=""/>
+      <w:lvlJc w:val="left"/>
+      <w:pPr>
+        <w:ind w:left="2880" w:hanging="360"/>
+      </w:pPr>
+      <w:rPr>
+        <w:rFonts w:ascii="Symbol" w:hAnsi="Symbol" w:hint="default"/>
+      </w:rPr>
+    </w:lvl>
+    <w:lvl w:ilvl="4" w:tplc="04090003" w:tentative="1">
+      <w:start w:val="1"/>
+      <w:numFmt w:val="bullet"/>
+      <w:lvlText w:val="o"/>
+      <w:lvlJc w:val="left"/>
+      <w:pPr>
+        <w:ind w:left="3600" w:hanging="360"/>
+      </w:pPr>
+      <w:rPr>
+        <w:rFonts w:ascii="Courier New" w:hAnsi="Courier New" w:cs="Courier New" w:hint="default"/>
+      </w:rPr>
+    </w:lvl>
+    <w:lvl w:ilvl="5" w:tplc="04090005" w:tentative="1">
+      <w:start w:val="1"/>
+      <w:numFmt w:val="bullet"/>
+      <w:lvlText w:val=""/>
+      <w:lvlJc w:val="left"/>
+      <w:pPr>
+        <w:ind w:left="4320" w:hanging="360"/>
+      </w:pPr>
+      <w:rPr>
+        <w:rFonts w:ascii="Wingdings" w:hAnsi="Wingdings" w:hint="default"/>
+      </w:rPr>
+    </w:lvl>
+    <w:lvl w:ilvl="6" w:tplc="04090001" w:tentative="1">
+      <w:start w:val="1"/>
+      <w:numFmt w:val="bullet"/>
+      <w:lvlText w:val=""/>
+      <w:lvlJc w:val="left"/>
+      <w:pPr>
+        <w:ind w:left="5040" w:hanging="360"/>
+      </w:pPr>
+      <w:rPr>
+        <w:rFonts w:ascii="Symbol" w:hAnsi="Symbol" w:hint="default"/>
+      </w:rPr>
+    </w:lvl>
+    <w:lvl w:ilvl="7" w:tplc="04090003" w:tentative="1">
+      <w:start w:val="1"/>
+      <w:numFmt w:val="bullet"/>
+      <w:lvlText w:val="o"/>
+      <w:lvlJc w:val="left"/>
+      <w:pPr>
+        <w:ind w:left="5760" w:hanging="360"/>
+      </w:pPr>
+      <w:rPr>
+        <w:rFonts w:ascii="Courier New" w:hAnsi="Courier New" w:cs="Courier New" w:hint="default"/>
+      </w:rPr>
+    </w:lvl>
+    <w:lvl w:ilvl="8" w:tplc="04090005" w:tentative="1">
+      <w:start w:val="1"/>
+      <w:numFmt w:val="bullet"/>
+      <w:lvlText w:val=""/>
+      <w:lvlJc w:val="left"/>
+      <w:pPr>
+        <w:ind w:left="6480" w:hanging="360"/>
+      </w:pPr>
+      <w:rPr>
+        <w:rFonts w:ascii="Wingdings" w:hAnsi="Wingdings" w:hint="default"/>
+      </w:rPr>
+    </w:lvl>
+  </w:abstractNum>
+  <w:abstractNum w:abstractNumId="6" w15:restartNumberingAfterBreak="0">
     <w:nsid w:val="18A94A8D"/>
     <w:multiLevelType w:val="hybridMultilevel"/>
     <w:tmpl w:val="BF883C86"/>
@@ -2210,120 +2628,7 @@
       </w:rPr>
     </w:lvl>
   </w:abstractNum>
-  <w:abstractNum w:abstractNumId="5" w15:restartNumberingAfterBreak="0">
-    <w:nsid w:val="1F330BF1"/>
-    <w:multiLevelType w:val="hybridMultilevel"/>
-    <w:tmpl w:val="C1D46828"/>
-    <w:lvl w:ilvl="0" w:tplc="04090001">
-      <w:start w:val="1"/>
-      <w:numFmt w:val="bullet"/>
-      <w:lvlText w:val=""/>
-      <w:lvlJc w:val="left"/>
-      <w:pPr>
-        <w:ind w:left="720" w:hanging="360"/>
-      </w:pPr>
-      <w:rPr>
-        <w:rFonts w:ascii="Symbol" w:hAnsi="Symbol" w:hint="default"/>
-      </w:rPr>
-    </w:lvl>
-    <w:lvl w:ilvl="1" w:tplc="04090003" w:tentative="1">
-      <w:start w:val="1"/>
-      <w:numFmt w:val="bullet"/>
-      <w:lvlText w:val="o"/>
-      <w:lvlJc w:val="left"/>
-      <w:pPr>
-        <w:ind w:left="1440" w:hanging="360"/>
-      </w:pPr>
-      <w:rPr>
-        <w:rFonts w:ascii="Courier New" w:hAnsi="Courier New" w:cs="Courier New" w:hint="default"/>
-      </w:rPr>
-    </w:lvl>
-    <w:lvl w:ilvl="2" w:tplc="04090005" w:tentative="1">
-      <w:start w:val="1"/>
-      <w:numFmt w:val="bullet"/>
-      <w:lvlText w:val=""/>
-      <w:lvlJc w:val="left"/>
-      <w:pPr>
-        <w:ind w:left="2160" w:hanging="360"/>
-      </w:pPr>
-      <w:rPr>
-        <w:rFonts w:ascii="Wingdings" w:hAnsi="Wingdings" w:hint="default"/>
-      </w:rPr>
-    </w:lvl>
-    <w:lvl w:ilvl="3" w:tplc="04090001" w:tentative="1">
-      <w:start w:val="1"/>
-      <w:numFmt w:val="bullet"/>
-      <w:lvlText w:val=""/>
-      <w:lvlJc w:val="left"/>
-      <w:pPr>
-        <w:ind w:left="2880" w:hanging="360"/>
-      </w:pPr>
-      <w:rPr>
-        <w:rFonts w:ascii="Symbol" w:hAnsi="Symbol" w:hint="default"/>
-      </w:rPr>
-    </w:lvl>
-    <w:lvl w:ilvl="4" w:tplc="04090003" w:tentative="1">
-      <w:start w:val="1"/>
-      <w:numFmt w:val="bullet"/>
-      <w:lvlText w:val="o"/>
-      <w:lvlJc w:val="left"/>
-      <w:pPr>
-        <w:ind w:left="3600" w:hanging="360"/>
-      </w:pPr>
-      <w:rPr>
-        <w:rFonts w:ascii="Courier New" w:hAnsi="Courier New" w:cs="Courier New" w:hint="default"/>
-      </w:rPr>
-    </w:lvl>
-    <w:lvl w:ilvl="5" w:tplc="04090005" w:tentative="1">
-      <w:start w:val="1"/>
-      <w:numFmt w:val="bullet"/>
-      <w:lvlText w:val=""/>
-      <w:lvlJc w:val="left"/>
-      <w:pPr>
-        <w:ind w:left="4320" w:hanging="360"/>
-      </w:pPr>
-      <w:rPr>
-        <w:rFonts w:ascii="Wingdings" w:hAnsi="Wingdings" w:hint="default"/>
-      </w:rPr>
-    </w:lvl>
-    <w:lvl w:ilvl="6" w:tplc="04090001" w:tentative="1">
-      <w:start w:val="1"/>
-      <w:numFmt w:val="bullet"/>
-      <w:lvlText w:val=""/>
-      <w:lvlJc w:val="left"/>
-      <w:pPr>
-        <w:ind w:left="5040" w:hanging="360"/>
-      </w:pPr>
-      <w:rPr>
-        <w:rFonts w:ascii="Symbol" w:hAnsi="Symbol" w:hint="default"/>
-      </w:rPr>
-    </w:lvl>
-    <w:lvl w:ilvl="7" w:tplc="04090003" w:tentative="1">
-      <w:start w:val="1"/>
-      <w:numFmt w:val="bullet"/>
-      <w:lvlText w:val="o"/>
-      <w:lvlJc w:val="left"/>
-      <w:pPr>
-        <w:ind w:left="5760" w:hanging="360"/>
-      </w:pPr>
-      <w:rPr>
-        <w:rFonts w:ascii="Courier New" w:hAnsi="Courier New" w:cs="Courier New" w:hint="default"/>
-      </w:rPr>
-    </w:lvl>
-    <w:lvl w:ilvl="8" w:tplc="04090005" w:tentative="1">
-      <w:start w:val="1"/>
-      <w:numFmt w:val="bullet"/>
-      <w:lvlText w:val=""/>
-      <w:lvlJc w:val="left"/>
-      <w:pPr>
-        <w:ind w:left="6480" w:hanging="360"/>
-      </w:pPr>
-      <w:rPr>
-        <w:rFonts w:ascii="Wingdings" w:hAnsi="Wingdings" w:hint="default"/>
-      </w:rPr>
-    </w:lvl>
-  </w:abstractNum>
-  <w:abstractNum w:abstractNumId="6" w15:restartNumberingAfterBreak="0">
+  <w:abstractNum w:abstractNumId="7" w15:restartNumberingAfterBreak="0">
     <w:nsid w:val="22A831D7"/>
     <w:multiLevelType w:val="hybridMultilevel"/>
     <w:tmpl w:val="68864FA0"/>
@@ -2436,7 +2741,7 @@
       </w:rPr>
     </w:lvl>
   </w:abstractNum>
-  <w:abstractNum w:abstractNumId="7" w15:restartNumberingAfterBreak="0">
+  <w:abstractNum w:abstractNumId="8" w15:restartNumberingAfterBreak="0">
     <w:nsid w:val="27E12745"/>
     <w:multiLevelType w:val="hybridMultilevel"/>
     <w:tmpl w:val="7902B986"/>
@@ -2549,7 +2854,156 @@
       </w:rPr>
     </w:lvl>
   </w:abstractNum>
-  <w:abstractNum w:abstractNumId="8" w15:restartNumberingAfterBreak="0">
+  <w:abstractNum w:abstractNumId="9" w15:restartNumberingAfterBreak="0">
+    <w:nsid w:val="2A2B7A6E"/>
+    <w:multiLevelType w:val="multilevel"/>
+    <w:tmpl w:val="3B8CFD86"/>
+    <w:lvl w:ilvl="0">
+      <w:start w:val="1"/>
+      <w:numFmt w:val="bullet"/>
+      <w:lvlText w:val=""/>
+      <w:lvlJc w:val="left"/>
+      <w:pPr>
+        <w:tabs>
+          <w:tab w:val="num" w:pos="720"/>
+        </w:tabs>
+        <w:ind w:left="720" w:hanging="360"/>
+      </w:pPr>
+      <w:rPr>
+        <w:rFonts w:ascii="Symbol" w:hAnsi="Symbol" w:hint="default"/>
+        <w:sz w:val="20"/>
+      </w:rPr>
+    </w:lvl>
+    <w:lvl w:ilvl="1" w:tentative="1">
+      <w:start w:val="1"/>
+      <w:numFmt w:val="bullet"/>
+      <w:lvlText w:val="o"/>
+      <w:lvlJc w:val="left"/>
+      <w:pPr>
+        <w:tabs>
+          <w:tab w:val="num" w:pos="1440"/>
+        </w:tabs>
+        <w:ind w:left="1440" w:hanging="360"/>
+      </w:pPr>
+      <w:rPr>
+        <w:rFonts w:ascii="Courier New" w:hAnsi="Courier New" w:hint="default"/>
+        <w:sz w:val="20"/>
+      </w:rPr>
+    </w:lvl>
+    <w:lvl w:ilvl="2" w:tentative="1">
+      <w:start w:val="1"/>
+      <w:numFmt w:val="bullet"/>
+      <w:lvlText w:val=""/>
+      <w:lvlJc w:val="left"/>
+      <w:pPr>
+        <w:tabs>
+          <w:tab w:val="num" w:pos="2160"/>
+        </w:tabs>
+        <w:ind w:left="2160" w:hanging="360"/>
+      </w:pPr>
+      <w:rPr>
+        <w:rFonts w:ascii="Wingdings" w:hAnsi="Wingdings" w:hint="default"/>
+        <w:sz w:val="20"/>
+      </w:rPr>
+    </w:lvl>
+    <w:lvl w:ilvl="3" w:tentative="1">
+      <w:start w:val="1"/>
+      <w:numFmt w:val="bullet"/>
+      <w:lvlText w:val=""/>
+      <w:lvlJc w:val="left"/>
+      <w:pPr>
+        <w:tabs>
+          <w:tab w:val="num" w:pos="2880"/>
+        </w:tabs>
+        <w:ind w:left="2880" w:hanging="360"/>
+      </w:pPr>
+      <w:rPr>
+        <w:rFonts w:ascii="Wingdings" w:hAnsi="Wingdings" w:hint="default"/>
+        <w:sz w:val="20"/>
+      </w:rPr>
+    </w:lvl>
+    <w:lvl w:ilvl="4" w:tentative="1">
+      <w:start w:val="1"/>
+      <w:numFmt w:val="bullet"/>
+      <w:lvlText w:val=""/>
+      <w:lvlJc w:val="left"/>
+      <w:pPr>
+        <w:tabs>
+          <w:tab w:val="num" w:pos="3600"/>
+        </w:tabs>
+        <w:ind w:left="3600" w:hanging="360"/>
+      </w:pPr>
+      <w:rPr>
+        <w:rFonts w:ascii="Wingdings" w:hAnsi="Wingdings" w:hint="default"/>
+        <w:sz w:val="20"/>
+      </w:rPr>
+    </w:lvl>
+    <w:lvl w:ilvl="5" w:tentative="1">
+      <w:start w:val="1"/>
+      <w:numFmt w:val="bullet"/>
+      <w:lvlText w:val=""/>
+      <w:lvlJc w:val="left"/>
+      <w:pPr>
+        <w:tabs>
+          <w:tab w:val="num" w:pos="4320"/>
+        </w:tabs>
+        <w:ind w:left="4320" w:hanging="360"/>
+      </w:pPr>
+      <w:rPr>
+        <w:rFonts w:ascii="Wingdings" w:hAnsi="Wingdings" w:hint="default"/>
+        <w:sz w:val="20"/>
+      </w:rPr>
+    </w:lvl>
+    <w:lvl w:ilvl="6" w:tentative="1">
+      <w:start w:val="1"/>
+      <w:numFmt w:val="bullet"/>
+      <w:lvlText w:val=""/>
+      <w:lvlJc w:val="left"/>
+      <w:pPr>
+        <w:tabs>
+          <w:tab w:val="num" w:pos="5040"/>
+        </w:tabs>
+        <w:ind w:left="5040" w:hanging="360"/>
+      </w:pPr>
+      <w:rPr>
+        <w:rFonts w:ascii="Wingdings" w:hAnsi="Wingdings" w:hint="default"/>
+        <w:sz w:val="20"/>
+      </w:rPr>
+    </w:lvl>
+    <w:lvl w:ilvl="7" w:tentative="1">
+      <w:start w:val="1"/>
+      <w:numFmt w:val="bullet"/>
+      <w:lvlText w:val=""/>
+      <w:lvlJc w:val="left"/>
+      <w:pPr>
+        <w:tabs>
+          <w:tab w:val="num" w:pos="5760"/>
+        </w:tabs>
+        <w:ind w:left="5760" w:hanging="360"/>
+      </w:pPr>
+      <w:rPr>
+        <w:rFonts w:ascii="Wingdings" w:hAnsi="Wingdings" w:hint="default"/>
+        <w:sz w:val="20"/>
+      </w:rPr>
+    </w:lvl>
+    <w:lvl w:ilvl="8" w:tentative="1">
+      <w:start w:val="1"/>
+      <w:numFmt w:val="bullet"/>
+      <w:lvlText w:val=""/>
+      <w:lvlJc w:val="left"/>
+      <w:pPr>
+        <w:tabs>
+          <w:tab w:val="num" w:pos="6480"/>
+        </w:tabs>
+        <w:ind w:left="6480" w:hanging="360"/>
+      </w:pPr>
+      <w:rPr>
+        <w:rFonts w:ascii="Wingdings" w:hAnsi="Wingdings" w:hint="default"/>
+        <w:sz w:val="20"/>
+      </w:rPr>
+    </w:lvl>
+  </w:abstractNum>
+  <w:abstractNum w:abstractNumId="10" w15:restartNumberingAfterBreak="0">
     <w:nsid w:val="367970CD"/>
     <w:multiLevelType w:val="hybridMultilevel"/>
     <w:tmpl w:val="69EC1D62"/>
@@ -2662,7 +3116,7 @@
       </w:rPr>
     </w:lvl>
   </w:abstractNum>
-  <w:abstractNum w:abstractNumId="9" w15:restartNumberingAfterBreak="0">
+  <w:abstractNum w:abstractNumId="11" w15:restartNumberingAfterBreak="0">
     <w:nsid w:val="36AD424E"/>
     <w:multiLevelType w:val="hybridMultilevel"/>
     <w:tmpl w:val="CBC034B0"/>
@@ -2775,7 +3229,7 @@
       </w:rPr>
     </w:lvl>
   </w:abstractNum>
-  <w:abstractNum w:abstractNumId="10" w15:restartNumberingAfterBreak="0">
+  <w:abstractNum w:abstractNumId="12" w15:restartNumberingAfterBreak="0">
     <w:nsid w:val="3D645B1E"/>
     <w:multiLevelType w:val="hybridMultilevel"/>
     <w:tmpl w:val="A47002E0"/>
@@ -2889,156 +3343,345 @@
       </w:rPr>
     </w:lvl>
   </w:abstractNum>
-  <w:abstractNum w:abstractNumId="11" w15:restartNumberingAfterBreak="0">
-    <w:nsid w:val="408C0A73"/>
-    <w:multiLevelType w:val="multilevel"/>
-    <w:tmpl w:val="2320DE28"/>
-    <w:lvl w:ilvl="0">
-      <w:start w:val="1"/>
-      <w:numFmt w:val="bullet"/>
-      <w:lvlText w:val=""/>
-      <w:lvlJc w:val="left"/>
-      <w:pPr>
-        <w:tabs>
-          <w:tab w:val="num" w:pos="720"/>
-        </w:tabs>
+  <w:abstractNum w:abstractNumId="13" w15:restartNumberingAfterBreak="0">
+    <w:nsid w:val="50C023B7"/>
+    <w:multiLevelType w:val="hybridMultilevel"/>
+    <w:tmpl w:val="96A6EDB8"/>
+    <w:lvl w:ilvl="0" w:tplc="04090001">
+      <w:start w:val="1"/>
+      <w:numFmt w:val="bullet"/>
+      <w:lvlText w:val=""/>
+      <w:lvlJc w:val="left"/>
+      <w:pPr>
         <w:ind w:left="720" w:hanging="360"/>
       </w:pPr>
       <w:rPr>
         <w:rFonts w:ascii="Symbol" w:hAnsi="Symbol" w:hint="default"/>
-        <w:sz w:val="20"/>
-      </w:rPr>
-    </w:lvl>
-    <w:lvl w:ilvl="1" w:tentative="1">
-      <w:start w:val="1"/>
-      <w:numFmt w:val="bullet"/>
-      <w:lvlText w:val="o"/>
-      <w:lvlJc w:val="left"/>
-      <w:pPr>
-        <w:tabs>
-          <w:tab w:val="num" w:pos="1440"/>
-        </w:tabs>
+      </w:rPr>
+    </w:lvl>
+    <w:lvl w:ilvl="1" w:tplc="04090003" w:tentative="1">
+      <w:start w:val="1"/>
+      <w:numFmt w:val="bullet"/>
+      <w:lvlText w:val="o"/>
+      <w:lvlJc w:val="left"/>
+      <w:pPr>
         <w:ind w:left="1440" w:hanging="360"/>
       </w:pPr>
       <w:rPr>
-        <w:rFonts w:ascii="Courier New" w:hAnsi="Courier New" w:hint="default"/>
-        <w:sz w:val="20"/>
-      </w:rPr>
-    </w:lvl>
-    <w:lvl w:ilvl="2" w:tentative="1">
-      <w:start w:val="1"/>
-      <w:numFmt w:val="bullet"/>
-      <w:lvlText w:val=""/>
-      <w:lvlJc w:val="left"/>
-      <w:pPr>
-        <w:tabs>
-          <w:tab w:val="num" w:pos="2160"/>
-        </w:tabs>
+        <w:rFonts w:ascii="Courier New" w:hAnsi="Courier New" w:cs="Courier New" w:hint="default"/>
+      </w:rPr>
+    </w:lvl>
+    <w:lvl w:ilvl="2" w:tplc="04090005" w:tentative="1">
+      <w:start w:val="1"/>
+      <w:numFmt w:val="bullet"/>
+      <w:lvlText w:val=""/>
+      <w:lvlJc w:val="left"/>
+      <w:pPr>
         <w:ind w:left="2160" w:hanging="360"/>
       </w:pPr>
       <w:rPr>
         <w:rFonts w:ascii="Wingdings" w:hAnsi="Wingdings" w:hint="default"/>
-        <w:sz w:val="20"/>
-      </w:rPr>
-    </w:lvl>
-    <w:lvl w:ilvl="3" w:tentative="1">
-      <w:start w:val="1"/>
-      <w:numFmt w:val="bullet"/>
-      <w:lvlText w:val=""/>
-      <w:lvlJc w:val="left"/>
-      <w:pPr>
-        <w:tabs>
-          <w:tab w:val="num" w:pos="2880"/>
-        </w:tabs>
+      </w:rPr>
+    </w:lvl>
+    <w:lvl w:ilvl="3" w:tplc="04090001" w:tentative="1">
+      <w:start w:val="1"/>
+      <w:numFmt w:val="bullet"/>
+      <w:lvlText w:val=""/>
+      <w:lvlJc w:val="left"/>
+      <w:pPr>
         <w:ind w:left="2880" w:hanging="360"/>
       </w:pPr>
       <w:rPr>
-        <w:rFonts w:ascii="Wingdings" w:hAnsi="Wingdings" w:hint="default"/>
-        <w:sz w:val="20"/>
-      </w:rPr>
-    </w:lvl>
-    <w:lvl w:ilvl="4" w:tentative="1">
-      <w:start w:val="1"/>
-      <w:numFmt w:val="bullet"/>
-      <w:lvlText w:val=""/>
-      <w:lvlJc w:val="left"/>
-      <w:pPr>
-        <w:tabs>
-          <w:tab w:val="num" w:pos="3600"/>
-        </w:tabs>
+        <w:rFonts w:ascii="Symbol" w:hAnsi="Symbol" w:hint="default"/>
+      </w:rPr>
+    </w:lvl>
+    <w:lvl w:ilvl="4" w:tplc="04090003" w:tentative="1">
+      <w:start w:val="1"/>
+      <w:numFmt w:val="bullet"/>
+      <w:lvlText w:val="o"/>
+      <w:lvlJc w:val="left"/>
+      <w:pPr>
         <w:ind w:left="3600" w:hanging="360"/>
       </w:pPr>
       <w:rPr>
-        <w:rFonts w:ascii="Wingdings" w:hAnsi="Wingdings" w:hint="default"/>
-        <w:sz w:val="20"/>
-      </w:rPr>
-    </w:lvl>
-    <w:lvl w:ilvl="5" w:tentative="1">
-      <w:start w:val="1"/>
-      <w:numFmt w:val="bullet"/>
-      <w:lvlText w:val=""/>
-      <w:lvlJc w:val="left"/>
-      <w:pPr>
-        <w:tabs>
-          <w:tab w:val="num" w:pos="4320"/>
-        </w:tabs>
+        <w:rFonts w:ascii="Courier New" w:hAnsi="Courier New" w:cs="Courier New" w:hint="default"/>
+      </w:rPr>
+    </w:lvl>
+    <w:lvl w:ilvl="5" w:tplc="04090005" w:tentative="1">
+      <w:start w:val="1"/>
+      <w:numFmt w:val="bullet"/>
+      <w:lvlText w:val=""/>
+      <w:lvlJc w:val="left"/>
+      <w:pPr>
         <w:ind w:left="4320" w:hanging="360"/>
       </w:pPr>
       <w:rPr>
         <w:rFonts w:ascii="Wingdings" w:hAnsi="Wingdings" w:hint="default"/>
-        <w:sz w:val="20"/>
-      </w:rPr>
-    </w:lvl>
-    <w:lvl w:ilvl="6" w:tentative="1">
-      <w:start w:val="1"/>
-      <w:numFmt w:val="bullet"/>
-      <w:lvlText w:val=""/>
-      <w:lvlJc w:val="left"/>
-      <w:pPr>
-        <w:tabs>
-          <w:tab w:val="num" w:pos="5040"/>
-        </w:tabs>
+      </w:rPr>
+    </w:lvl>
+    <w:lvl w:ilvl="6" w:tplc="04090001" w:tentative="1">
+      <w:start w:val="1"/>
+      <w:numFmt w:val="bullet"/>
+      <w:lvlText w:val=""/>
+      <w:lvlJc w:val="left"/>
+      <w:pPr>
         <w:ind w:left="5040" w:hanging="360"/>
       </w:pPr>
       <w:rPr>
-        <w:rFonts w:ascii="Wingdings" w:hAnsi="Wingdings" w:hint="default"/>
-        <w:sz w:val="20"/>
-      </w:rPr>
-    </w:lvl>
-    <w:lvl w:ilvl="7" w:tentative="1">
-      <w:start w:val="1"/>
-      <w:numFmt w:val="bullet"/>
-      <w:lvlText w:val=""/>
-      <w:lvlJc w:val="left"/>
-      <w:pPr>
-        <w:tabs>
-          <w:tab w:val="num" w:pos="5760"/>
-        </w:tabs>
+        <w:rFonts w:ascii="Symbol" w:hAnsi="Symbol" w:hint="default"/>
+      </w:rPr>
+    </w:lvl>
+    <w:lvl w:ilvl="7" w:tplc="04090003" w:tentative="1">
+      <w:start w:val="1"/>
+      <w:numFmt w:val="bullet"/>
+      <w:lvlText w:val="o"/>
+      <w:lvlJc w:val="left"/>
+      <w:pPr>
         <w:ind w:left="5760" w:hanging="360"/>
       </w:pPr>
       <w:rPr>
-        <w:rFonts w:ascii="Wingdings" w:hAnsi="Wingdings" w:hint="default"/>
-        <w:sz w:val="20"/>
-      </w:rPr>
-    </w:lvl>
-    <w:lvl w:ilvl="8" w:tentative="1">
-      <w:start w:val="1"/>
-      <w:numFmt w:val="bullet"/>
-      <w:lvlText w:val=""/>
-      <w:lvlJc w:val="left"/>
-      <w:pPr>
-        <w:tabs>
-          <w:tab w:val="num" w:pos="6480"/>
-        </w:tabs>
+        <w:rFonts w:ascii="Courier New" w:hAnsi="Courier New" w:cs="Courier New" w:hint="default"/>
+      </w:rPr>
+    </w:lvl>
+    <w:lvl w:ilvl="8" w:tplc="04090005" w:tentative="1">
+      <w:start w:val="1"/>
+      <w:numFmt w:val="bullet"/>
+      <w:lvlText w:val=""/>
+      <w:lvlJc w:val="left"/>
+      <w:pPr>
         <w:ind w:left="6480" w:hanging="360"/>
       </w:pPr>
       <w:rPr>
         <w:rFonts w:ascii="Wingdings" w:hAnsi="Wingdings" w:hint="default"/>
-        <w:sz w:val="20"/>
       </w:rPr>
     </w:lvl>
   </w:abstractNum>
-  <w:abstractNum w:abstractNumId="12" w15:restartNumberingAfterBreak="0">
+  <w:abstractNum w:abstractNumId="14" w15:restartNumberingAfterBreak="0">
+    <w:nsid w:val="54A74206"/>
+    <w:multiLevelType w:val="hybridMultilevel"/>
+    <w:tmpl w:val="FB6CFACC"/>
+    <w:lvl w:ilvl="0" w:tplc="573631DA">
+      <w:numFmt w:val="bullet"/>
+      <w:lvlText w:val="•"/>
+      <w:lvlJc w:val="left"/>
+      <w:pPr>
+        <w:ind w:left="720" w:hanging="360"/>
+      </w:pPr>
+      <w:rPr>
+        <w:rFonts w:ascii="Times New Roman" w:eastAsia="Times New Roman" w:hAnsi="Times New Roman" w:cs="Times New Roman" w:hint="default"/>
+      </w:rPr>
+    </w:lvl>
+    <w:lvl w:ilvl="1" w:tplc="04090003" w:tentative="1">
+      <w:start w:val="1"/>
+      <w:numFmt w:val="bullet"/>
+      <w:lvlText w:val="o"/>
+      <w:lvlJc w:val="left"/>
+      <w:pPr>
+        <w:ind w:left="1440" w:hanging="360"/>
+      </w:pPr>
+      <w:rPr>
+        <w:rFonts w:ascii="Courier New" w:hAnsi="Courier New" w:cs="Courier New" w:hint="default"/>
+      </w:rPr>
+    </w:lvl>
+    <w:lvl w:ilvl="2" w:tplc="04090005" w:tentative="1">
+      <w:start w:val="1"/>
+      <w:numFmt w:val="bullet"/>
+      <w:lvlText w:val=""/>
+      <w:lvlJc w:val="left"/>
+      <w:pPr>
+        <w:ind w:left="2160" w:hanging="360"/>
+      </w:pPr>
+      <w:rPr>
+        <w:rFonts w:ascii="Wingdings" w:hAnsi="Wingdings" w:hint="default"/>
+      </w:rPr>
+    </w:lvl>
+    <w:lvl w:ilvl="3" w:tplc="04090001" w:tentative="1">
+      <w:start w:val="1"/>
+      <w:numFmt w:val="bullet"/>
+      <w:lvlText w:val=""/>
+      <w:lvlJc w:val="left"/>
+      <w:pPr>
+        <w:ind w:left="2880" w:hanging="360"/>
+      </w:pPr>
+      <w:rPr>
+        <w:rFonts w:ascii="Symbol" w:hAnsi="Symbol" w:hint="default"/>
+      </w:rPr>
+    </w:lvl>
+    <w:lvl w:ilvl="4" w:tplc="04090003" w:tentative="1">
+      <w:start w:val="1"/>
+      <w:numFmt w:val="bullet"/>
+      <w:lvlText w:val="o"/>
+      <w:lvlJc w:val="left"/>
+      <w:pPr>
+        <w:ind w:left="3600" w:hanging="360"/>
+      </w:pPr>
+      <w:rPr>
+        <w:rFonts w:ascii="Courier New" w:hAnsi="Courier New" w:cs="Courier New" w:hint="default"/>
+      </w:rPr>
+    </w:lvl>
+    <w:lvl w:ilvl="5" w:tplc="04090005" w:tentative="1">
+      <w:start w:val="1"/>
+      <w:numFmt w:val="bullet"/>
+      <w:lvlText w:val=""/>
+      <w:lvlJc w:val="left"/>
+      <w:pPr>
+        <w:ind w:left="4320" w:hanging="360"/>
+      </w:pPr>
+      <w:rPr>
+        <w:rFonts w:ascii="Wingdings" w:hAnsi="Wingdings" w:hint="default"/>
+      </w:rPr>
+    </w:lvl>
+    <w:lvl w:ilvl="6" w:tplc="04090001" w:tentative="1">
+      <w:start w:val="1"/>
+      <w:numFmt w:val="bullet"/>
+      <w:lvlText w:val=""/>
+      <w:lvlJc w:val="left"/>
+      <w:pPr>
+        <w:ind w:left="5040" w:hanging="360"/>
+      </w:pPr>
+      <w:rPr>
+        <w:rFonts w:ascii="Symbol" w:hAnsi="Symbol" w:hint="default"/>
+      </w:rPr>
+    </w:lvl>
+    <w:lvl w:ilvl="7" w:tplc="04090003" w:tentative="1">
+      <w:start w:val="1"/>
+      <w:numFmt w:val="bullet"/>
+      <w:lvlText w:val="o"/>
+      <w:lvlJc w:val="left"/>
+      <w:pPr>
+        <w:ind w:left="5760" w:hanging="360"/>
+      </w:pPr>
+      <w:rPr>
+        <w:rFonts w:ascii="Courier New" w:hAnsi="Courier New" w:cs="Courier New" w:hint="default"/>
+      </w:rPr>
+    </w:lvl>
+    <w:lvl w:ilvl="8" w:tplc="04090005" w:tentative="1">
+      <w:start w:val="1"/>
+      <w:numFmt w:val="bullet"/>
+      <w:lvlText w:val=""/>
+      <w:lvlJc w:val="left"/>
+      <w:pPr>
+        <w:ind w:left="6480" w:hanging="360"/>
+      </w:pPr>
+      <w:rPr>
+        <w:rFonts w:ascii="Wingdings" w:hAnsi="Wingdings" w:hint="default"/>
+      </w:rPr>
+    </w:lvl>
+  </w:abstractNum>
+  <w:abstractNum w:abstractNumId="15" w15:restartNumberingAfterBreak="0">
+    <w:nsid w:val="54CD7CB3"/>
+    <w:multiLevelType w:val="hybridMultilevel"/>
+    <w:tmpl w:val="46DCF874"/>
+    <w:lvl w:ilvl="0" w:tplc="04090001">
+      <w:start w:val="1"/>
+      <w:numFmt w:val="bullet"/>
+      <w:lvlText w:val=""/>
+      <w:lvlJc w:val="left"/>
+      <w:pPr>
+        <w:ind w:left="720" w:hanging="360"/>
+      </w:pPr>
+      <w:rPr>
+        <w:rFonts w:ascii="Symbol" w:hAnsi="Symbol" w:hint="default"/>
+      </w:rPr>
+    </w:lvl>
+    <w:lvl w:ilvl="1" w:tplc="04090003" w:tentative="1">
+      <w:start w:val="1"/>
+      <w:numFmt w:val="bullet"/>
+      <w:lvlText w:val="o"/>
+      <w:lvlJc w:val="left"/>
+      <w:pPr>
+        <w:ind w:left="1440" w:hanging="360"/>
+      </w:pPr>
+      <w:rPr>
+        <w:rFonts w:ascii="Courier New" w:hAnsi="Courier New" w:cs="Courier New" w:hint="default"/>
+      </w:rPr>
+    </w:lvl>
+    <w:lvl w:ilvl="2" w:tplc="04090005" w:tentative="1">
+      <w:start w:val="1"/>
+      <w:numFmt w:val="bullet"/>
+      <w:lvlText w:val=""/>
+      <w:lvlJc w:val="left"/>
+      <w:pPr>
+        <w:ind w:left="2160" w:hanging="360"/>
+      </w:pPr>
+      <w:rPr>
+        <w:rFonts w:ascii="Wingdings" w:hAnsi="Wingdings" w:hint="default"/>
+      </w:rPr>
+    </w:lvl>
+    <w:lvl w:ilvl="3" w:tplc="04090001" w:tentative="1">
+      <w:start w:val="1"/>
+      <w:numFmt w:val="bullet"/>
+      <w:lvlText w:val=""/>
+      <w:lvlJc w:val="left"/>
+      <w:pPr>
+        <w:ind w:left="2880" w:hanging="360"/>
+      </w:pPr>
+      <w:rPr>
+        <w:rFonts w:ascii="Symbol" w:hAnsi="Symbol" w:hint="default"/>
+      </w:rPr>
+    </w:lvl>
+    <w:lvl w:ilvl="4" w:tplc="04090003" w:tentative="1">
+      <w:start w:val="1"/>
+      <w:numFmt w:val="bullet"/>
+      <w:lvlText w:val="o"/>
+      <w:lvlJc w:val="left"/>
+      <w:pPr>
+        <w:ind w:left="3600" w:hanging="360"/>
+      </w:pPr>
+      <w:rPr>
+        <w:rFonts w:ascii="Courier New" w:hAnsi="Courier New" w:cs="Courier New" w:hint="default"/>
+      </w:rPr>
+    </w:lvl>
+    <w:lvl w:ilvl="5" w:tplc="04090005" w:tentative="1">
+      <w:start w:val="1"/>
+      <w:numFmt w:val="bullet"/>
+      <w:lvlText w:val=""/>
+      <w:lvlJc w:val="left"/>
+      <w:pPr>
+        <w:ind w:left="4320" w:hanging="360"/>
+      </w:pPr>
+      <w:rPr>
+        <w:rFonts w:ascii="Wingdings" w:hAnsi="Wingdings" w:hint="default"/>
+      </w:rPr>
+    </w:lvl>
+    <w:lvl w:ilvl="6" w:tplc="04090001" w:tentative="1">
+      <w:start w:val="1"/>
+      <w:numFmt w:val="bullet"/>
+      <w:lvlText w:val=""/>
+      <w:lvlJc w:val="left"/>
+      <w:pPr>
+        <w:ind w:left="5040" w:hanging="360"/>
+      </w:pPr>
+      <w:rPr>
+        <w:rFonts w:ascii="Symbol" w:hAnsi="Symbol" w:hint="default"/>
+      </w:rPr>
+    </w:lvl>
+    <w:lvl w:ilvl="7" w:tplc="04090003" w:tentative="1">
+      <w:start w:val="1"/>
+      <w:numFmt w:val="bullet"/>
+      <w:lvlText w:val="o"/>
+      <w:lvlJc w:val="left"/>
+      <w:pPr>
+        <w:ind w:left="5760" w:hanging="360"/>
+      </w:pPr>
+      <w:rPr>
+        <w:rFonts w:ascii="Courier New" w:hAnsi="Courier New" w:cs="Courier New" w:hint="default"/>
+      </w:rPr>
+    </w:lvl>
+    <w:lvl w:ilvl="8" w:tplc="04090005" w:tentative="1">
+      <w:start w:val="1"/>
+      <w:numFmt w:val="bullet"/>
+      <w:lvlText w:val=""/>
+      <w:lvlJc w:val="left"/>
+      <w:pPr>
+        <w:ind w:left="6480" w:hanging="360"/>
+      </w:pPr>
+      <w:rPr>
+        <w:rFonts w:ascii="Wingdings" w:hAnsi="Wingdings" w:hint="default"/>
+      </w:rPr>
+    </w:lvl>
+  </w:abstractNum>
+  <w:abstractNum w:abstractNumId="16" w15:restartNumberingAfterBreak="0">
     <w:nsid w:val="577B5386"/>
     <w:multiLevelType w:val="multilevel"/>
     <w:tmpl w:val="0F128760"/>
@@ -3187,7 +3830,7 @@
       </w:rPr>
     </w:lvl>
   </w:abstractNum>
-  <w:abstractNum w:abstractNumId="13" w15:restartNumberingAfterBreak="0">
+  <w:abstractNum w:abstractNumId="17" w15:restartNumberingAfterBreak="0">
     <w:nsid w:val="5B0F169F"/>
     <w:multiLevelType w:val="hybridMultilevel"/>
     <w:tmpl w:val="F14EF864"/>
@@ -3300,10 +3943,349 @@
       </w:rPr>
     </w:lvl>
   </w:abstractNum>
-  <w:abstractNum w:abstractNumId="14" w15:restartNumberingAfterBreak="0">
-    <w:nsid w:val="605C7974"/>
+  <w:abstractNum w:abstractNumId="18" w15:restartNumberingAfterBreak="0">
+    <w:nsid w:val="5E5119E0"/>
+    <w:multiLevelType w:val="hybridMultilevel"/>
+    <w:tmpl w:val="8D8E092E"/>
+    <w:lvl w:ilvl="0" w:tplc="04090001">
+      <w:start w:val="1"/>
+      <w:numFmt w:val="bullet"/>
+      <w:lvlText w:val=""/>
+      <w:lvlJc w:val="left"/>
+      <w:pPr>
+        <w:ind w:left="720" w:hanging="360"/>
+      </w:pPr>
+      <w:rPr>
+        <w:rFonts w:ascii="Symbol" w:hAnsi="Symbol" w:hint="default"/>
+      </w:rPr>
+    </w:lvl>
+    <w:lvl w:ilvl="1" w:tplc="04090003" w:tentative="1">
+      <w:start w:val="1"/>
+      <w:numFmt w:val="bullet"/>
+      <w:lvlText w:val="o"/>
+      <w:lvlJc w:val="left"/>
+      <w:pPr>
+        <w:ind w:left="1440" w:hanging="360"/>
+      </w:pPr>
+      <w:rPr>
+        <w:rFonts w:ascii="Courier New" w:hAnsi="Courier New" w:cs="Courier New" w:hint="default"/>
+      </w:rPr>
+    </w:lvl>
+    <w:lvl w:ilvl="2" w:tplc="04090005" w:tentative="1">
+      <w:start w:val="1"/>
+      <w:numFmt w:val="bullet"/>
+      <w:lvlText w:val=""/>
+      <w:lvlJc w:val="left"/>
+      <w:pPr>
+        <w:ind w:left="2160" w:hanging="360"/>
+      </w:pPr>
+      <w:rPr>
+        <w:rFonts w:ascii="Wingdings" w:hAnsi="Wingdings" w:hint="default"/>
+      </w:rPr>
+    </w:lvl>
+    <w:lvl w:ilvl="3" w:tplc="04090001" w:tentative="1">
+      <w:start w:val="1"/>
+      <w:numFmt w:val="bullet"/>
+      <w:lvlText w:val=""/>
+      <w:lvlJc w:val="left"/>
+      <w:pPr>
+        <w:ind w:left="2880" w:hanging="360"/>
+      </w:pPr>
+      <w:rPr>
+        <w:rFonts w:ascii="Symbol" w:hAnsi="Symbol" w:hint="default"/>
+      </w:rPr>
+    </w:lvl>
+    <w:lvl w:ilvl="4" w:tplc="04090003" w:tentative="1">
+      <w:start w:val="1"/>
+      <w:numFmt w:val="bullet"/>
+      <w:lvlText w:val="o"/>
+      <w:lvlJc w:val="left"/>
+      <w:pPr>
+        <w:ind w:left="3600" w:hanging="360"/>
+      </w:pPr>
+      <w:rPr>
+        <w:rFonts w:ascii="Courier New" w:hAnsi="Courier New" w:cs="Courier New" w:hint="default"/>
+      </w:rPr>
+    </w:lvl>
+    <w:lvl w:ilvl="5" w:tplc="04090005" w:tentative="1">
+      <w:start w:val="1"/>
+      <w:numFmt w:val="bullet"/>
+      <w:lvlText w:val=""/>
+      <w:lvlJc w:val="left"/>
+      <w:pPr>
+        <w:ind w:left="4320" w:hanging="360"/>
+      </w:pPr>
+      <w:rPr>
+        <w:rFonts w:ascii="Wingdings" w:hAnsi="Wingdings" w:hint="default"/>
+      </w:rPr>
+    </w:lvl>
+    <w:lvl w:ilvl="6" w:tplc="04090001" w:tentative="1">
+      <w:start w:val="1"/>
+      <w:numFmt w:val="bullet"/>
+      <w:lvlText w:val=""/>
+      <w:lvlJc w:val="left"/>
+      <w:pPr>
+        <w:ind w:left="5040" w:hanging="360"/>
+      </w:pPr>
+      <w:rPr>
+        <w:rFonts w:ascii="Symbol" w:hAnsi="Symbol" w:hint="default"/>
+      </w:rPr>
+    </w:lvl>
+    <w:lvl w:ilvl="7" w:tplc="04090003" w:tentative="1">
+      <w:start w:val="1"/>
+      <w:numFmt w:val="bullet"/>
+      <w:lvlText w:val="o"/>
+      <w:lvlJc w:val="left"/>
+      <w:pPr>
+        <w:ind w:left="5760" w:hanging="360"/>
+      </w:pPr>
+      <w:rPr>
+        <w:rFonts w:ascii="Courier New" w:hAnsi="Courier New" w:cs="Courier New" w:hint="default"/>
+      </w:rPr>
+    </w:lvl>
+    <w:lvl w:ilvl="8" w:tplc="04090005" w:tentative="1">
+      <w:start w:val="1"/>
+      <w:numFmt w:val="bullet"/>
+      <w:lvlText w:val=""/>
+      <w:lvlJc w:val="left"/>
+      <w:pPr>
+        <w:ind w:left="6480" w:hanging="360"/>
+      </w:pPr>
+      <w:rPr>
+        <w:rFonts w:ascii="Wingdings" w:hAnsi="Wingdings" w:hint="default"/>
+      </w:rPr>
+    </w:lvl>
+  </w:abstractNum>
+  <w:abstractNum w:abstractNumId="19" w15:restartNumberingAfterBreak="0">
+    <w:nsid w:val="60D5237A"/>
+    <w:multiLevelType w:val="hybridMultilevel"/>
+    <w:tmpl w:val="9886E932"/>
+    <w:lvl w:ilvl="0" w:tplc="04090001">
+      <w:start w:val="1"/>
+      <w:numFmt w:val="bullet"/>
+      <w:lvlText w:val=""/>
+      <w:lvlJc w:val="left"/>
+      <w:pPr>
+        <w:ind w:left="720" w:hanging="360"/>
+      </w:pPr>
+      <w:rPr>
+        <w:rFonts w:ascii="Symbol" w:hAnsi="Symbol" w:hint="default"/>
+      </w:rPr>
+    </w:lvl>
+    <w:lvl w:ilvl="1" w:tplc="04090003" w:tentative="1">
+      <w:start w:val="1"/>
+      <w:numFmt w:val="bullet"/>
+      <w:lvlText w:val="o"/>
+      <w:lvlJc w:val="left"/>
+      <w:pPr>
+        <w:ind w:left="1440" w:hanging="360"/>
+      </w:pPr>
+      <w:rPr>
+        <w:rFonts w:ascii="Courier New" w:hAnsi="Courier New" w:cs="Courier New" w:hint="default"/>
+      </w:rPr>
+    </w:lvl>
+    <w:lvl w:ilvl="2" w:tplc="04090005" w:tentative="1">
+      <w:start w:val="1"/>
+      <w:numFmt w:val="bullet"/>
+      <w:lvlText w:val=""/>
+      <w:lvlJc w:val="left"/>
+      <w:pPr>
+        <w:ind w:left="2160" w:hanging="360"/>
+      </w:pPr>
+      <w:rPr>
+        <w:rFonts w:ascii="Wingdings" w:hAnsi="Wingdings" w:hint="default"/>
+      </w:rPr>
+    </w:lvl>
+    <w:lvl w:ilvl="3" w:tplc="04090001" w:tentative="1">
+      <w:start w:val="1"/>
+      <w:numFmt w:val="bullet"/>
+      <w:lvlText w:val=""/>
+      <w:lvlJc w:val="left"/>
+      <w:pPr>
+        <w:ind w:left="2880" w:hanging="360"/>
+      </w:pPr>
+      <w:rPr>
+        <w:rFonts w:ascii="Symbol" w:hAnsi="Symbol" w:hint="default"/>
+      </w:rPr>
+    </w:lvl>
+    <w:lvl w:ilvl="4" w:tplc="04090003" w:tentative="1">
+      <w:start w:val="1"/>
+      <w:numFmt w:val="bullet"/>
+      <w:lvlText w:val="o"/>
+      <w:lvlJc w:val="left"/>
+      <w:pPr>
+        <w:ind w:left="3600" w:hanging="360"/>
+      </w:pPr>
+      <w:rPr>
+        <w:rFonts w:ascii="Courier New" w:hAnsi="Courier New" w:cs="Courier New" w:hint="default"/>
+      </w:rPr>
+    </w:lvl>
+    <w:lvl w:ilvl="5" w:tplc="04090005" w:tentative="1">
+      <w:start w:val="1"/>
+      <w:numFmt w:val="bullet"/>
+      <w:lvlText w:val=""/>
+      <w:lvlJc w:val="left"/>
+      <w:pPr>
+        <w:ind w:left="4320" w:hanging="360"/>
+      </w:pPr>
+      <w:rPr>
+        <w:rFonts w:ascii="Wingdings" w:hAnsi="Wingdings" w:hint="default"/>
+      </w:rPr>
+    </w:lvl>
+    <w:lvl w:ilvl="6" w:tplc="04090001" w:tentative="1">
+      <w:start w:val="1"/>
+      <w:numFmt w:val="bullet"/>
+      <w:lvlText w:val=""/>
+      <w:lvlJc w:val="left"/>
+      <w:pPr>
+        <w:ind w:left="5040" w:hanging="360"/>
+      </w:pPr>
+      <w:rPr>
+        <w:rFonts w:ascii="Symbol" w:hAnsi="Symbol" w:hint="default"/>
+      </w:rPr>
+    </w:lvl>
+    <w:lvl w:ilvl="7" w:tplc="04090003" w:tentative="1">
+      <w:start w:val="1"/>
+      <w:numFmt w:val="bullet"/>
+      <w:lvlText w:val="o"/>
+      <w:lvlJc w:val="left"/>
+      <w:pPr>
+        <w:ind w:left="5760" w:hanging="360"/>
+      </w:pPr>
+      <w:rPr>
+        <w:rFonts w:ascii="Courier New" w:hAnsi="Courier New" w:cs="Courier New" w:hint="default"/>
+      </w:rPr>
+    </w:lvl>
+    <w:lvl w:ilvl="8" w:tplc="04090005" w:tentative="1">
+      <w:start w:val="1"/>
+      <w:numFmt w:val="bullet"/>
+      <w:lvlText w:val=""/>
+      <w:lvlJc w:val="left"/>
+      <w:pPr>
+        <w:ind w:left="6480" w:hanging="360"/>
+      </w:pPr>
+      <w:rPr>
+        <w:rFonts w:ascii="Wingdings" w:hAnsi="Wingdings" w:hint="default"/>
+      </w:rPr>
+    </w:lvl>
+  </w:abstractNum>
+  <w:abstractNum w:abstractNumId="20" w15:restartNumberingAfterBreak="0">
+    <w:nsid w:val="634D587F"/>
+    <w:multiLevelType w:val="hybridMultilevel"/>
+    <w:tmpl w:val="DE8EA30E"/>
+    <w:lvl w:ilvl="0" w:tplc="04090001">
+      <w:start w:val="1"/>
+      <w:numFmt w:val="bullet"/>
+      <w:lvlText w:val=""/>
+      <w:lvlJc w:val="left"/>
+      <w:pPr>
+        <w:ind w:left="720" w:hanging="360"/>
+      </w:pPr>
+      <w:rPr>
+        <w:rFonts w:ascii="Symbol" w:hAnsi="Symbol" w:hint="default"/>
+      </w:rPr>
+    </w:lvl>
+    <w:lvl w:ilvl="1" w:tplc="FFFFFFFF" w:tentative="1">
+      <w:start w:val="1"/>
+      <w:numFmt w:val="bullet"/>
+      <w:lvlText w:val="o"/>
+      <w:lvlJc w:val="left"/>
+      <w:pPr>
+        <w:ind w:left="1440" w:hanging="360"/>
+      </w:pPr>
+      <w:rPr>
+        <w:rFonts w:ascii="Courier New" w:hAnsi="Courier New" w:cs="Courier New" w:hint="default"/>
+      </w:rPr>
+    </w:lvl>
+    <w:lvl w:ilvl="2" w:tplc="FFFFFFFF" w:tentative="1">
+      <w:start w:val="1"/>
+      <w:numFmt w:val="bullet"/>
+      <w:lvlText w:val=""/>
+      <w:lvlJc w:val="left"/>
+      <w:pPr>
+        <w:ind w:left="2160" w:hanging="360"/>
+      </w:pPr>
+      <w:rPr>
+        <w:rFonts w:ascii="Wingdings" w:hAnsi="Wingdings" w:hint="default"/>
+      </w:rPr>
+    </w:lvl>
+    <w:lvl w:ilvl="3" w:tplc="FFFFFFFF" w:tentative="1">
+      <w:start w:val="1"/>
+      <w:numFmt w:val="bullet"/>
+      <w:lvlText w:val=""/>
+      <w:lvlJc w:val="left"/>
+      <w:pPr>
+        <w:ind w:left="2880" w:hanging="360"/>
+      </w:pPr>
+      <w:rPr>
+        <w:rFonts w:ascii="Symbol" w:hAnsi="Symbol" w:hint="default"/>
+      </w:rPr>
+    </w:lvl>
+    <w:lvl w:ilvl="4" w:tplc="FFFFFFFF" w:tentative="1">
+      <w:start w:val="1"/>
+      <w:numFmt w:val="bullet"/>
+      <w:lvlText w:val="o"/>
+      <w:lvlJc w:val="left"/>
+      <w:pPr>
+        <w:ind w:left="3600" w:hanging="360"/>
+      </w:pPr>
+      <w:rPr>
+        <w:rFonts w:ascii="Courier New" w:hAnsi="Courier New" w:cs="Courier New" w:hint="default"/>
+      </w:rPr>
+    </w:lvl>
+    <w:lvl w:ilvl="5" w:tplc="FFFFFFFF" w:tentative="1">
+      <w:start w:val="1"/>
+      <w:numFmt w:val="bullet"/>
+      <w:lvlText w:val=""/>
+      <w:lvlJc w:val="left"/>
+      <w:pPr>
+        <w:ind w:left="4320" w:hanging="360"/>
+      </w:pPr>
+      <w:rPr>
+        <w:rFonts w:ascii="Wingdings" w:hAnsi="Wingdings" w:hint="default"/>
+      </w:rPr>
+    </w:lvl>
+    <w:lvl w:ilvl="6" w:tplc="FFFFFFFF" w:tentative="1">
+      <w:start w:val="1"/>
+      <w:numFmt w:val="bullet"/>
+      <w:lvlText w:val=""/>
+      <w:lvlJc w:val="left"/>
+      <w:pPr>
+        <w:ind w:left="5040" w:hanging="360"/>
+      </w:pPr>
+      <w:rPr>
+        <w:rFonts w:ascii="Symbol" w:hAnsi="Symbol" w:hint="default"/>
+      </w:rPr>
+    </w:lvl>
+    <w:lvl w:ilvl="7" w:tplc="FFFFFFFF" w:tentative="1">
+      <w:start w:val="1"/>
+      <w:numFmt w:val="bullet"/>
+      <w:lvlText w:val="o"/>
+      <w:lvlJc w:val="left"/>
+      <w:pPr>
+        <w:ind w:left="5760" w:hanging="360"/>
+      </w:pPr>
+      <w:rPr>
+        <w:rFonts w:ascii="Courier New" w:hAnsi="Courier New" w:cs="Courier New" w:hint="default"/>
+      </w:rPr>
+    </w:lvl>
+    <w:lvl w:ilvl="8" w:tplc="FFFFFFFF" w:tentative="1">
+      <w:start w:val="1"/>
+      <w:numFmt w:val="bullet"/>
+      <w:lvlText w:val=""/>
+      <w:lvlJc w:val="left"/>
+      <w:pPr>
+        <w:ind w:left="6480" w:hanging="360"/>
+      </w:pPr>
+      <w:rPr>
+        <w:rFonts w:ascii="Wingdings" w:hAnsi="Wingdings" w:hint="default"/>
+      </w:rPr>
+    </w:lvl>
+  </w:abstractNum>
+  <w:abstractNum w:abstractNumId="21" w15:restartNumberingAfterBreak="0">
+    <w:nsid w:val="64EA1F87"/>
     <w:multiLevelType w:val="multilevel"/>
-    <w:tmpl w:val="539CFC00"/>
+    <w:tmpl w:val="561E3AD4"/>
     <w:lvl w:ilvl="0">
       <w:start w:val="1"/>
       <w:numFmt w:val="bullet"/>
@@ -3449,156 +4431,7 @@
       </w:rPr>
     </w:lvl>
   </w:abstractNum>
-  <w:abstractNum w:abstractNumId="15" w15:restartNumberingAfterBreak="0">
-    <w:nsid w:val="66995101"/>
-    <w:multiLevelType w:val="multilevel"/>
-    <w:tmpl w:val="B204BE7A"/>
-    <w:lvl w:ilvl="0">
-      <w:start w:val="1"/>
-      <w:numFmt w:val="bullet"/>
-      <w:lvlText w:val=""/>
-      <w:lvlJc w:val="left"/>
-      <w:pPr>
-        <w:tabs>
-          <w:tab w:val="num" w:pos="720"/>
-        </w:tabs>
-        <w:ind w:left="720" w:hanging="360"/>
-      </w:pPr>
-      <w:rPr>
-        <w:rFonts w:ascii="Symbol" w:hAnsi="Symbol" w:hint="default"/>
-        <w:sz w:val="20"/>
-      </w:rPr>
-    </w:lvl>
-    <w:lvl w:ilvl="1" w:tentative="1">
-      <w:start w:val="1"/>
-      <w:numFmt w:val="bullet"/>
-      <w:lvlText w:val="o"/>
-      <w:lvlJc w:val="left"/>
-      <w:pPr>
-        <w:tabs>
-          <w:tab w:val="num" w:pos="1440"/>
-        </w:tabs>
-        <w:ind w:left="1440" w:hanging="360"/>
-      </w:pPr>
-      <w:rPr>
-        <w:rFonts w:ascii="Courier New" w:hAnsi="Courier New" w:hint="default"/>
-        <w:sz w:val="20"/>
-      </w:rPr>
-    </w:lvl>
-    <w:lvl w:ilvl="2" w:tentative="1">
-      <w:start w:val="1"/>
-      <w:numFmt w:val="bullet"/>
-      <w:lvlText w:val=""/>
-      <w:lvlJc w:val="left"/>
-      <w:pPr>
-        <w:tabs>
-          <w:tab w:val="num" w:pos="2160"/>
-        </w:tabs>
-        <w:ind w:left="2160" w:hanging="360"/>
-      </w:pPr>
-      <w:rPr>
-        <w:rFonts w:ascii="Wingdings" w:hAnsi="Wingdings" w:hint="default"/>
-        <w:sz w:val="20"/>
-      </w:rPr>
-    </w:lvl>
-    <w:lvl w:ilvl="3" w:tentative="1">
-      <w:start w:val="1"/>
-      <w:numFmt w:val="bullet"/>
-      <w:lvlText w:val=""/>
-      <w:lvlJc w:val="left"/>
-      <w:pPr>
-        <w:tabs>
-          <w:tab w:val="num" w:pos="2880"/>
-        </w:tabs>
-        <w:ind w:left="2880" w:hanging="360"/>
-      </w:pPr>
-      <w:rPr>
-        <w:rFonts w:ascii="Wingdings" w:hAnsi="Wingdings" w:hint="default"/>
-        <w:sz w:val="20"/>
-      </w:rPr>
-    </w:lvl>
-    <w:lvl w:ilvl="4" w:tentative="1">
-      <w:start w:val="1"/>
-      <w:numFmt w:val="bullet"/>
-      <w:lvlText w:val=""/>
-      <w:lvlJc w:val="left"/>
-      <w:pPr>
-        <w:tabs>
-          <w:tab w:val="num" w:pos="3600"/>
-        </w:tabs>
-        <w:ind w:left="3600" w:hanging="360"/>
-      </w:pPr>
-      <w:rPr>
-        <w:rFonts w:ascii="Wingdings" w:hAnsi="Wingdings" w:hint="default"/>
-        <w:sz w:val="20"/>
-      </w:rPr>
-    </w:lvl>
-    <w:lvl w:ilvl="5" w:tentative="1">
-      <w:start w:val="1"/>
-      <w:numFmt w:val="bullet"/>
-      <w:lvlText w:val=""/>
-      <w:lvlJc w:val="left"/>
-      <w:pPr>
-        <w:tabs>
-          <w:tab w:val="num" w:pos="4320"/>
-        </w:tabs>
-        <w:ind w:left="4320" w:hanging="360"/>
-      </w:pPr>
-      <w:rPr>
-        <w:rFonts w:ascii="Wingdings" w:hAnsi="Wingdings" w:hint="default"/>
-        <w:sz w:val="20"/>
-      </w:rPr>
-    </w:lvl>
-    <w:lvl w:ilvl="6" w:tentative="1">
-      <w:start w:val="1"/>
-      <w:numFmt w:val="bullet"/>
-      <w:lvlText w:val=""/>
-      <w:lvlJc w:val="left"/>
-      <w:pPr>
-        <w:tabs>
-          <w:tab w:val="num" w:pos="5040"/>
-        </w:tabs>
-        <w:ind w:left="5040" w:hanging="360"/>
-      </w:pPr>
-      <w:rPr>
-        <w:rFonts w:ascii="Wingdings" w:hAnsi="Wingdings" w:hint="default"/>
-        <w:sz w:val="20"/>
-      </w:rPr>
-    </w:lvl>
-    <w:lvl w:ilvl="7" w:tentative="1">
-      <w:start w:val="1"/>
-      <w:numFmt w:val="bullet"/>
-      <w:lvlText w:val=""/>
-      <w:lvlJc w:val="left"/>
-      <w:pPr>
-        <w:tabs>
-          <w:tab w:val="num" w:pos="5760"/>
-        </w:tabs>
-        <w:ind w:left="5760" w:hanging="360"/>
-      </w:pPr>
-      <w:rPr>
-        <w:rFonts w:ascii="Wingdings" w:hAnsi="Wingdings" w:hint="default"/>
-        <w:sz w:val="20"/>
-      </w:rPr>
-    </w:lvl>
-    <w:lvl w:ilvl="8" w:tentative="1">
-      <w:start w:val="1"/>
-      <w:numFmt w:val="bullet"/>
-      <w:lvlText w:val=""/>
-      <w:lvlJc w:val="left"/>
-      <w:pPr>
-        <w:tabs>
-          <w:tab w:val="num" w:pos="6480"/>
-        </w:tabs>
-        <w:ind w:left="6480" w:hanging="360"/>
-      </w:pPr>
-      <w:rPr>
-        <w:rFonts w:ascii="Wingdings" w:hAnsi="Wingdings" w:hint="default"/>
-        <w:sz w:val="20"/>
-      </w:rPr>
-    </w:lvl>
-  </w:abstractNum>
-  <w:abstractNum w:abstractNumId="16" w15:restartNumberingAfterBreak="0">
+  <w:abstractNum w:abstractNumId="22" w15:restartNumberingAfterBreak="0">
     <w:nsid w:val="6CD86517"/>
     <w:multiLevelType w:val="hybridMultilevel"/>
     <w:tmpl w:val="DC2C00CC"/>
@@ -3711,7 +4544,7 @@
       </w:rPr>
     </w:lvl>
   </w:abstractNum>
-  <w:abstractNum w:abstractNumId="17" w15:restartNumberingAfterBreak="0">
+  <w:abstractNum w:abstractNumId="23" w15:restartNumberingAfterBreak="0">
     <w:nsid w:val="6EF33FAD"/>
     <w:multiLevelType w:val="hybridMultilevel"/>
     <w:tmpl w:val="FE6CFE86"/>
@@ -3824,10 +4657,10 @@
       </w:rPr>
     </w:lvl>
   </w:abstractNum>
-  <w:abstractNum w:abstractNumId="18" w15:restartNumberingAfterBreak="0">
+  <w:abstractNum w:abstractNumId="24" w15:restartNumberingAfterBreak="0">
     <w:nsid w:val="75FC1A97"/>
     <w:multiLevelType w:val="hybridMultilevel"/>
-    <w:tmpl w:val="A1781392"/>
+    <w:tmpl w:val="275A1DBE"/>
     <w:lvl w:ilvl="0" w:tplc="04090001">
       <w:start w:val="1"/>
       <w:numFmt w:val="bullet"/>
@@ -3937,7 +4770,7 @@
       </w:rPr>
     </w:lvl>
   </w:abstractNum>
-  <w:abstractNum w:abstractNumId="19" w15:restartNumberingAfterBreak="0">
+  <w:abstractNum w:abstractNumId="25" w15:restartNumberingAfterBreak="0">
     <w:nsid w:val="77780DD8"/>
     <w:multiLevelType w:val="hybridMultilevel"/>
     <w:tmpl w:val="7BCCC418"/>
@@ -4050,7 +4883,7 @@
       </w:rPr>
     </w:lvl>
   </w:abstractNum>
-  <w:abstractNum w:abstractNumId="20" w15:restartNumberingAfterBreak="0">
+  <w:abstractNum w:abstractNumId="26" w15:restartNumberingAfterBreak="0">
     <w:nsid w:val="77CD4897"/>
     <w:multiLevelType w:val="hybridMultilevel"/>
     <w:tmpl w:val="FFB09400"/>
@@ -4163,7 +4996,7 @@
       </w:rPr>
     </w:lvl>
   </w:abstractNum>
-  <w:abstractNum w:abstractNumId="21" w15:restartNumberingAfterBreak="0">
+  <w:abstractNum w:abstractNumId="27" w15:restartNumberingAfterBreak="0">
     <w:nsid w:val="787B5C0D"/>
     <w:multiLevelType w:val="hybridMultilevel"/>
     <w:tmpl w:val="5BECE66C"/>
@@ -4276,7 +5109,7 @@
       </w:rPr>
     </w:lvl>
   </w:abstractNum>
-  <w:abstractNum w:abstractNumId="22" w15:restartNumberingAfterBreak="0">
+  <w:abstractNum w:abstractNumId="28" w15:restartNumberingAfterBreak="0">
     <w:nsid w:val="7C8B3D13"/>
     <w:multiLevelType w:val="multilevel"/>
     <w:tmpl w:val="8F4CEC40"/>
@@ -4425,7 +5258,7 @@
       </w:rPr>
     </w:lvl>
   </w:abstractNum>
-  <w:abstractNum w:abstractNumId="23" w15:restartNumberingAfterBreak="0">
+  <w:abstractNum w:abstractNumId="29" w15:restartNumberingAfterBreak="0">
     <w:nsid w:val="7E7F354A"/>
     <w:multiLevelType w:val="multilevel"/>
     <w:tmpl w:val="3B8CFD86"/>
@@ -4575,16 +5408,16 @@
     </w:lvl>
   </w:abstractNum>
   <w:num w:numId="1" w16cid:durableId="517501420">
+    <w:abstractNumId w:val="12"/>
+  </w:num>
+  <w:num w:numId="2" w16cid:durableId="1146582331">
     <w:abstractNumId w:val="10"/>
   </w:num>
-  <w:num w:numId="2" w16cid:durableId="1146582331">
+  <w:num w:numId="3" w16cid:durableId="1720669747">
     <w:abstractNumId w:val="8"/>
   </w:num>
-  <w:num w:numId="3" w16cid:durableId="1720669747">
-    <w:abstractNumId w:val="7"/>
-  </w:num>
   <w:num w:numId="4" w16cid:durableId="872498911">
-    <w:abstractNumId w:val="4"/>
+    <w:abstractNumId w:val="6"/>
   </w:num>
   <w:num w:numId="5" w16cid:durableId="1283347491">
     <w:abstractNumId w:val="1"/>
@@ -4593,58 +5426,76 @@
     <w:abstractNumId w:val="0"/>
   </w:num>
   <w:num w:numId="7" w16cid:durableId="4596242">
-    <w:abstractNumId w:val="9"/>
+    <w:abstractNumId w:val="11"/>
   </w:num>
   <w:num w:numId="8" w16cid:durableId="2138987365">
-    <w:abstractNumId w:val="16"/>
+    <w:abstractNumId w:val="22"/>
   </w:num>
   <w:num w:numId="9" w16cid:durableId="894659216">
-    <w:abstractNumId w:val="13"/>
+    <w:abstractNumId w:val="17"/>
   </w:num>
   <w:num w:numId="10" w16cid:durableId="2019113169">
-    <w:abstractNumId w:val="3"/>
+    <w:abstractNumId w:val="4"/>
   </w:num>
   <w:num w:numId="11" w16cid:durableId="24601244">
-    <w:abstractNumId w:val="22"/>
+    <w:abstractNumId w:val="28"/>
   </w:num>
   <w:num w:numId="12" w16cid:durableId="60518780">
-    <w:abstractNumId w:val="12"/>
+    <w:abstractNumId w:val="16"/>
   </w:num>
   <w:num w:numId="13" w16cid:durableId="1595241665">
     <w:abstractNumId w:val="2"/>
   </w:num>
   <w:num w:numId="14" w16cid:durableId="972178152">
+    <w:abstractNumId w:val="24"/>
+  </w:num>
+  <w:num w:numId="15" w16cid:durableId="904755594">
+    <w:abstractNumId w:val="27"/>
+  </w:num>
+  <w:num w:numId="16" w16cid:durableId="1883204694">
+    <w:abstractNumId w:val="26"/>
+  </w:num>
+  <w:num w:numId="17" w16cid:durableId="513540692">
+    <w:abstractNumId w:val="25"/>
+  </w:num>
+  <w:num w:numId="18" w16cid:durableId="77288449">
+    <w:abstractNumId w:val="23"/>
+  </w:num>
+  <w:num w:numId="19" w16cid:durableId="1089086501">
+    <w:abstractNumId w:val="29"/>
+  </w:num>
+  <w:num w:numId="20" w16cid:durableId="1968468643">
+    <w:abstractNumId w:val="7"/>
+  </w:num>
+  <w:num w:numId="21" w16cid:durableId="213664967">
+    <w:abstractNumId w:val="3"/>
+  </w:num>
+  <w:num w:numId="22" w16cid:durableId="815336036">
+    <w:abstractNumId w:val="15"/>
+  </w:num>
+  <w:num w:numId="23" w16cid:durableId="93674605">
+    <w:abstractNumId w:val="5"/>
+  </w:num>
+  <w:num w:numId="24" w16cid:durableId="1881045352">
+    <w:abstractNumId w:val="19"/>
+  </w:num>
+  <w:num w:numId="25" w16cid:durableId="444422243">
+    <w:abstractNumId w:val="21"/>
+  </w:num>
+  <w:num w:numId="26" w16cid:durableId="1304115274">
+    <w:abstractNumId w:val="9"/>
+  </w:num>
+  <w:num w:numId="27" w16cid:durableId="1412777039">
     <w:abstractNumId w:val="18"/>
   </w:num>
-  <w:num w:numId="15" w16cid:durableId="904755594">
-    <w:abstractNumId w:val="21"/>
+  <w:num w:numId="28" w16cid:durableId="226110174">
+    <w:abstractNumId w:val="13"/>
   </w:num>
-  <w:num w:numId="16" w16cid:durableId="1883204694">
+  <w:num w:numId="29" w16cid:durableId="515533978">
+    <w:abstractNumId w:val="14"/>
+  </w:num>
+  <w:num w:numId="30" w16cid:durableId="1225724160">
     <w:abstractNumId w:val="20"/>
-  </w:num>
-  <w:num w:numId="17" w16cid:durableId="513540692">
-    <w:abstractNumId w:val="19"/>
-  </w:num>
-  <w:num w:numId="18" w16cid:durableId="77288449">
-    <w:abstractNumId w:val="17"/>
-  </w:num>
-  <w:num w:numId="19" w16cid:durableId="1089086501">
-    <w:abstractNumId w:val="23"/>
-  </w:num>
-  <w:num w:numId="20" w16cid:durableId="1968468643">
-    <w:abstractNumId w:val="6"/>
-  </w:num>
-  <w:num w:numId="21" w16cid:durableId="1010522535">
-    <w:abstractNumId w:val="5"/>
-  </w:num>
-  <w:num w:numId="22" w16cid:durableId="663707419">
-    <w:abstractNumId w:val="11"/>
-  </w:num>
-  <w:num w:numId="23" w16cid:durableId="1873032437">
-    <w:abstractNumId w:val="15"/>
-  </w:num>
-  <w:num w:numId="24" w16cid:durableId="586310395">
-    <w:abstractNumId w:val="14"/>
   </w:num>
 </w:numbering>
 </file>
@@ -5045,7 +5896,7 @@
   <w:style w:type="paragraph" w:default="1" w:styleId="Normal">
     <w:name w:val="Normal"/>
     <w:qFormat/>
-    <w:rsid w:val="006A6CE4"/>
+    <w:rsid w:val="00357070"/>
     <w:rPr>
       <w:rFonts w:ascii="Times New Roman" w:eastAsia="Times New Roman" w:hAnsi="Times New Roman" w:cs="Times New Roman"/>
       <w:kern w:val="0"/>

</xml_diff>